<commit_message>
menambah file laporan revis
</commit_message>
<xml_diff>
--- a/Laporan KP Langga Yofan.docx
+++ b/Laporan KP Langga Yofan.docx
@@ -1342,8 +1342,19 @@
                                 <w:szCs w:val="24"/>
                                 <w:lang w:val="en-GB"/>
                               </w:rPr>
-                              <w:t>a Praktek</w:t>
+                              <w:t xml:space="preserve">a </w:t>
                             </w:r>
+                            <w:proofErr w:type="spellStart"/>
+                            <w:r>
+                              <w:rPr>
+                                <w:rFonts w:cs="Times New Roman"/>
+                                <w:color w:val="000000" w:themeColor="text1"/>
+                                <w:szCs w:val="24"/>
+                                <w:lang w:val="en-GB"/>
+                              </w:rPr>
+                              <w:t>Praktek</w:t>
+                            </w:r>
+                            <w:proofErr w:type="spellEnd"/>
                           </w:p>
                           <w:p>
                             <w:pPr>
@@ -1485,8 +1496,19 @@
                           <w:szCs w:val="24"/>
                           <w:lang w:val="en-GB"/>
                         </w:rPr>
-                        <w:t>a Praktek</w:t>
+                        <w:t xml:space="preserve">a </w:t>
                       </w:r>
+                      <w:proofErr w:type="spellStart"/>
+                      <w:r>
+                        <w:rPr>
+                          <w:rFonts w:cs="Times New Roman"/>
+                          <w:color w:val="000000" w:themeColor="text1"/>
+                          <w:szCs w:val="24"/>
+                          <w:lang w:val="en-GB"/>
+                        </w:rPr>
+                        <w:t>Praktek</w:t>
+                      </w:r>
+                      <w:proofErr w:type="spellEnd"/>
                     </w:p>
                     <w:p>
                       <w:pPr>
@@ -2139,6 +2161,7 @@
                                 <w:lang w:val="en-GB"/>
                               </w:rPr>
                             </w:pPr>
+                            <w:proofErr w:type="spellStart"/>
                             <w:r>
                               <w:rPr>
                                 <w:rFonts w:cs="Times New Roman"/>
@@ -2146,8 +2169,29 @@
                                 <w:szCs w:val="24"/>
                                 <w:lang w:val="en-GB"/>
                               </w:rPr>
-                              <w:t>Dosen Penguji</w:t>
+                              <w:t>Dosen</w:t>
                             </w:r>
+                            <w:proofErr w:type="spellEnd"/>
+                            <w:r>
+                              <w:rPr>
+                                <w:rFonts w:cs="Times New Roman"/>
+                                <w:color w:val="000000" w:themeColor="text1"/>
+                                <w:szCs w:val="24"/>
+                                <w:lang w:val="en-GB"/>
+                              </w:rPr>
+                              <w:t xml:space="preserve"> </w:t>
+                            </w:r>
+                            <w:proofErr w:type="spellStart"/>
+                            <w:r>
+                              <w:rPr>
+                                <w:rFonts w:cs="Times New Roman"/>
+                                <w:color w:val="000000" w:themeColor="text1"/>
+                                <w:szCs w:val="24"/>
+                                <w:lang w:val="en-GB"/>
+                              </w:rPr>
+                              <w:t>Penguji</w:t>
+                            </w:r>
+                            <w:proofErr w:type="spellEnd"/>
                           </w:p>
                           <w:p>
                             <w:pPr>
@@ -2160,6 +2204,7 @@
                                 <w:lang w:val="en-GB"/>
                               </w:rPr>
                             </w:pPr>
+                            <w:proofErr w:type="spellStart"/>
                             <w:r>
                               <w:rPr>
                                 <w:rFonts w:cs="Times New Roman"/>
@@ -2167,8 +2212,29 @@
                                 <w:szCs w:val="24"/>
                                 <w:lang w:val="en-GB"/>
                               </w:rPr>
-                              <w:t>Kerja Praktek</w:t>
+                              <w:t>Kerja</w:t>
                             </w:r>
+                            <w:proofErr w:type="spellEnd"/>
+                            <w:r>
+                              <w:rPr>
+                                <w:rFonts w:cs="Times New Roman"/>
+                                <w:color w:val="000000" w:themeColor="text1"/>
+                                <w:szCs w:val="24"/>
+                                <w:lang w:val="en-GB"/>
+                              </w:rPr>
+                              <w:t xml:space="preserve"> </w:t>
+                            </w:r>
+                            <w:proofErr w:type="spellStart"/>
+                            <w:r>
+                              <w:rPr>
+                                <w:rFonts w:cs="Times New Roman"/>
+                                <w:color w:val="000000" w:themeColor="text1"/>
+                                <w:szCs w:val="24"/>
+                                <w:lang w:val="en-GB"/>
+                              </w:rPr>
+                              <w:t>Praktek</w:t>
+                            </w:r>
+                            <w:proofErr w:type="spellEnd"/>
                           </w:p>
                           <w:p>
                             <w:pPr>
@@ -2226,7 +2292,68 @@
                                 <w:u w:val="single"/>
                                 <w:lang w:val="en-GB"/>
                               </w:rPr>
-                              <w:t>Diani Yusuf, S.Kom.,M.Kom.</w:t>
+                              <w:t>Diani Yusuf, S.</w:t>
+                            </w:r>
+                            <w:proofErr w:type="spellStart"/>
+                            <w:r>
+                              <w:rPr>
+                                <w:rFonts w:cs="Times New Roman"/>
+                                <w:b/>
+                                <w:color w:val="000000" w:themeColor="text1"/>
+                                <w:szCs w:val="24"/>
+                                <w:u w:val="single"/>
+                                <w:lang w:val="en-GB"/>
+                              </w:rPr>
+                              <w:t>Kom</w:t>
+                            </w:r>
+                            <w:proofErr w:type="spellEnd"/>
+                            <w:r>
+                              <w:rPr>
+                                <w:rFonts w:cs="Times New Roman"/>
+                                <w:b/>
+                                <w:color w:val="000000" w:themeColor="text1"/>
+                                <w:szCs w:val="24"/>
+                                <w:u w:val="single"/>
+                                <w:lang w:val="en-GB"/>
+                              </w:rPr>
+                              <w:t>.</w:t>
+                            </w:r>
+                            <w:proofErr w:type="gramStart"/>
+                            <w:r>
+                              <w:rPr>
+                                <w:rFonts w:cs="Times New Roman"/>
+                                <w:b/>
+                                <w:color w:val="000000" w:themeColor="text1"/>
+                                <w:szCs w:val="24"/>
+                                <w:u w:val="single"/>
+                                <w:lang w:val="en-GB"/>
+                              </w:rPr>
+                              <w:t>,</w:t>
+                            </w:r>
+                            <w:proofErr w:type="spellStart"/>
+                            <w:r>
+                              <w:rPr>
+                                <w:rFonts w:cs="Times New Roman"/>
+                                <w:b/>
+                                <w:color w:val="000000" w:themeColor="text1"/>
+                                <w:szCs w:val="24"/>
+                                <w:u w:val="single"/>
+                                <w:lang w:val="en-GB"/>
+                              </w:rPr>
+                              <w:t>M.Kom</w:t>
+                            </w:r>
+                            <w:proofErr w:type="spellEnd"/>
+                            <w:proofErr w:type="gramEnd"/>
+                            <w:r>
+                              <w:rPr>
+                                <w:rFonts w:cs="Times New Roman"/>
+                                <w:b/>
+                                <w:color w:val="000000" w:themeColor="text1"/>
+                                <w:szCs w:val="24"/>
+                                <w:u w:val="single"/>
+                                <w:lang w:val="en-GB"/>
+                              </w:rPr>
+                              <w:t>.</w:t>
                             </w:r>
                           </w:p>
                           <w:p>
@@ -2273,6 +2400,7 @@
                           <w:lang w:val="en-GB"/>
                         </w:rPr>
                       </w:pPr>
+                      <w:proofErr w:type="spellStart"/>
                       <w:r>
                         <w:rPr>
                           <w:rFonts w:cs="Times New Roman"/>
@@ -2280,8 +2408,29 @@
                           <w:szCs w:val="24"/>
                           <w:lang w:val="en-GB"/>
                         </w:rPr>
-                        <w:t>Dosen Penguji</w:t>
+                        <w:t>Dosen</w:t>
                       </w:r>
+                      <w:proofErr w:type="spellEnd"/>
+                      <w:r>
+                        <w:rPr>
+                          <w:rFonts w:cs="Times New Roman"/>
+                          <w:color w:val="000000" w:themeColor="text1"/>
+                          <w:szCs w:val="24"/>
+                          <w:lang w:val="en-GB"/>
+                        </w:rPr>
+                        <w:t xml:space="preserve"> </w:t>
+                      </w:r>
+                      <w:proofErr w:type="spellStart"/>
+                      <w:r>
+                        <w:rPr>
+                          <w:rFonts w:cs="Times New Roman"/>
+                          <w:color w:val="000000" w:themeColor="text1"/>
+                          <w:szCs w:val="24"/>
+                          <w:lang w:val="en-GB"/>
+                        </w:rPr>
+                        <w:t>Penguji</w:t>
+                      </w:r>
+                      <w:proofErr w:type="spellEnd"/>
                     </w:p>
                     <w:p>
                       <w:pPr>
@@ -2294,6 +2443,7 @@
                           <w:lang w:val="en-GB"/>
                         </w:rPr>
                       </w:pPr>
+                      <w:proofErr w:type="spellStart"/>
                       <w:r>
                         <w:rPr>
                           <w:rFonts w:cs="Times New Roman"/>
@@ -2301,8 +2451,29 @@
                           <w:szCs w:val="24"/>
                           <w:lang w:val="en-GB"/>
                         </w:rPr>
-                        <w:t>Kerja Praktek</w:t>
+                        <w:t>Kerja</w:t>
                       </w:r>
+                      <w:proofErr w:type="spellEnd"/>
+                      <w:r>
+                        <w:rPr>
+                          <w:rFonts w:cs="Times New Roman"/>
+                          <w:color w:val="000000" w:themeColor="text1"/>
+                          <w:szCs w:val="24"/>
+                          <w:lang w:val="en-GB"/>
+                        </w:rPr>
+                        <w:t xml:space="preserve"> </w:t>
+                      </w:r>
+                      <w:proofErr w:type="spellStart"/>
+                      <w:r>
+                        <w:rPr>
+                          <w:rFonts w:cs="Times New Roman"/>
+                          <w:color w:val="000000" w:themeColor="text1"/>
+                          <w:szCs w:val="24"/>
+                          <w:lang w:val="en-GB"/>
+                        </w:rPr>
+                        <w:t>Praktek</w:t>
+                      </w:r>
+                      <w:proofErr w:type="spellEnd"/>
                     </w:p>
                     <w:p>
                       <w:pPr>
@@ -2360,7 +2531,68 @@
                           <w:u w:val="single"/>
                           <w:lang w:val="en-GB"/>
                         </w:rPr>
-                        <w:t>Diani Yusuf, S.Kom.,M.Kom.</w:t>
+                        <w:t>Diani Yusuf, S.</w:t>
+                      </w:r>
+                      <w:proofErr w:type="spellStart"/>
+                      <w:r>
+                        <w:rPr>
+                          <w:rFonts w:cs="Times New Roman"/>
+                          <w:b/>
+                          <w:color w:val="000000" w:themeColor="text1"/>
+                          <w:szCs w:val="24"/>
+                          <w:u w:val="single"/>
+                          <w:lang w:val="en-GB"/>
+                        </w:rPr>
+                        <w:t>Kom</w:t>
+                      </w:r>
+                      <w:proofErr w:type="spellEnd"/>
+                      <w:r>
+                        <w:rPr>
+                          <w:rFonts w:cs="Times New Roman"/>
+                          <w:b/>
+                          <w:color w:val="000000" w:themeColor="text1"/>
+                          <w:szCs w:val="24"/>
+                          <w:u w:val="single"/>
+                          <w:lang w:val="en-GB"/>
+                        </w:rPr>
+                        <w:t>.</w:t>
+                      </w:r>
+                      <w:proofErr w:type="gramStart"/>
+                      <w:r>
+                        <w:rPr>
+                          <w:rFonts w:cs="Times New Roman"/>
+                          <w:b/>
+                          <w:color w:val="000000" w:themeColor="text1"/>
+                          <w:szCs w:val="24"/>
+                          <w:u w:val="single"/>
+                          <w:lang w:val="en-GB"/>
+                        </w:rPr>
+                        <w:t>,</w:t>
+                      </w:r>
+                      <w:proofErr w:type="spellStart"/>
+                      <w:r>
+                        <w:rPr>
+                          <w:rFonts w:cs="Times New Roman"/>
+                          <w:b/>
+                          <w:color w:val="000000" w:themeColor="text1"/>
+                          <w:szCs w:val="24"/>
+                          <w:u w:val="single"/>
+                          <w:lang w:val="en-GB"/>
+                        </w:rPr>
+                        <w:t>M.Kom</w:t>
+                      </w:r>
+                      <w:proofErr w:type="spellEnd"/>
+                      <w:proofErr w:type="gramEnd"/>
+                      <w:r>
+                        <w:rPr>
+                          <w:rFonts w:cs="Times New Roman"/>
+                          <w:b/>
+                          <w:color w:val="000000" w:themeColor="text1"/>
+                          <w:szCs w:val="24"/>
+                          <w:u w:val="single"/>
+                          <w:lang w:val="en-GB"/>
+                        </w:rPr>
+                        <w:t>.</w:t>
                       </w:r>
                     </w:p>
                     <w:p>
@@ -3394,6 +3626,7 @@
                                 <w:lang w:val="en-GB"/>
                               </w:rPr>
                             </w:pPr>
+                            <w:proofErr w:type="spellStart"/>
                             <w:r>
                               <w:rPr>
                                 <w:rFonts w:cs="Times New Roman"/>
@@ -3403,6 +3636,7 @@
                               </w:rPr>
                               <w:t>Mengetahui</w:t>
                             </w:r>
+                            <w:proofErr w:type="spellEnd"/>
                           </w:p>
                           <w:p>
                             <w:pPr>
@@ -3547,6 +3781,7 @@
                           <w:lang w:val="en-GB"/>
                         </w:rPr>
                       </w:pPr>
+                      <w:proofErr w:type="spellStart"/>
                       <w:r>
                         <w:rPr>
                           <w:rFonts w:cs="Times New Roman"/>
@@ -3556,6 +3791,7 @@
                         </w:rPr>
                         <w:t>Mengetahui</w:t>
                       </w:r>
+                      <w:proofErr w:type="spellEnd"/>
                     </w:p>
                     <w:p>
                       <w:pPr>
@@ -3753,6 +3989,7 @@
                                 <w:lang w:val="en-GB"/>
                               </w:rPr>
                             </w:pPr>
+                            <w:proofErr w:type="spellStart"/>
                             <w:r>
                               <w:rPr>
                                 <w:rFonts w:cs="Times New Roman"/>
@@ -3760,8 +3997,29 @@
                                 <w:szCs w:val="24"/>
                                 <w:lang w:val="en-GB"/>
                               </w:rPr>
-                              <w:t>Dosen Pembimbing</w:t>
+                              <w:t>Dosen</w:t>
                             </w:r>
+                            <w:proofErr w:type="spellEnd"/>
+                            <w:r>
+                              <w:rPr>
+                                <w:rFonts w:cs="Times New Roman"/>
+                                <w:color w:val="000000" w:themeColor="text1"/>
+                                <w:szCs w:val="24"/>
+                                <w:lang w:val="en-GB"/>
+                              </w:rPr>
+                              <w:t xml:space="preserve"> </w:t>
+                            </w:r>
+                            <w:proofErr w:type="spellStart"/>
+                            <w:r>
+                              <w:rPr>
+                                <w:rFonts w:cs="Times New Roman"/>
+                                <w:color w:val="000000" w:themeColor="text1"/>
+                                <w:szCs w:val="24"/>
+                                <w:lang w:val="en-GB"/>
+                              </w:rPr>
+                              <w:t>Pembimbing</w:t>
+                            </w:r>
+                            <w:proofErr w:type="spellEnd"/>
                           </w:p>
                           <w:p>
                             <w:pPr>
@@ -3774,6 +4032,7 @@
                                 <w:lang w:val="en-GB"/>
                               </w:rPr>
                             </w:pPr>
+                            <w:proofErr w:type="spellStart"/>
                             <w:r>
                               <w:rPr>
                                 <w:rFonts w:cs="Times New Roman"/>
@@ -3781,8 +4040,29 @@
                                 <w:szCs w:val="24"/>
                                 <w:lang w:val="en-GB"/>
                               </w:rPr>
-                              <w:t>Kerja Praktek</w:t>
+                              <w:t>Kerja</w:t>
                             </w:r>
+                            <w:proofErr w:type="spellEnd"/>
+                            <w:r>
+                              <w:rPr>
+                                <w:rFonts w:cs="Times New Roman"/>
+                                <w:color w:val="000000" w:themeColor="text1"/>
+                                <w:szCs w:val="24"/>
+                                <w:lang w:val="en-GB"/>
+                              </w:rPr>
+                              <w:t xml:space="preserve"> </w:t>
+                            </w:r>
+                            <w:proofErr w:type="spellStart"/>
+                            <w:r>
+                              <w:rPr>
+                                <w:rFonts w:cs="Times New Roman"/>
+                                <w:color w:val="000000" w:themeColor="text1"/>
+                                <w:szCs w:val="24"/>
+                                <w:lang w:val="en-GB"/>
+                              </w:rPr>
+                              <w:t>Praktek</w:t>
+                            </w:r>
+                            <w:proofErr w:type="spellEnd"/>
                           </w:p>
                           <w:p>
                             <w:pPr>
@@ -3891,6 +4171,7 @@
                           <w:lang w:val="en-GB"/>
                         </w:rPr>
                       </w:pPr>
+                      <w:proofErr w:type="spellStart"/>
                       <w:r>
                         <w:rPr>
                           <w:rFonts w:cs="Times New Roman"/>
@@ -3898,8 +4179,29 @@
                           <w:szCs w:val="24"/>
                           <w:lang w:val="en-GB"/>
                         </w:rPr>
-                        <w:t>Dosen Pembimbing</w:t>
+                        <w:t>Dosen</w:t>
                       </w:r>
+                      <w:proofErr w:type="spellEnd"/>
+                      <w:r>
+                        <w:rPr>
+                          <w:rFonts w:cs="Times New Roman"/>
+                          <w:color w:val="000000" w:themeColor="text1"/>
+                          <w:szCs w:val="24"/>
+                          <w:lang w:val="en-GB"/>
+                        </w:rPr>
+                        <w:t xml:space="preserve"> </w:t>
+                      </w:r>
+                      <w:proofErr w:type="spellStart"/>
+                      <w:r>
+                        <w:rPr>
+                          <w:rFonts w:cs="Times New Roman"/>
+                          <w:color w:val="000000" w:themeColor="text1"/>
+                          <w:szCs w:val="24"/>
+                          <w:lang w:val="en-GB"/>
+                        </w:rPr>
+                        <w:t>Pembimbing</w:t>
+                      </w:r>
+                      <w:proofErr w:type="spellEnd"/>
                     </w:p>
                     <w:p>
                       <w:pPr>
@@ -3912,6 +4214,7 @@
                           <w:lang w:val="en-GB"/>
                         </w:rPr>
                       </w:pPr>
+                      <w:proofErr w:type="spellStart"/>
                       <w:r>
                         <w:rPr>
                           <w:rFonts w:cs="Times New Roman"/>
@@ -3919,8 +4222,29 @@
                           <w:szCs w:val="24"/>
                           <w:lang w:val="en-GB"/>
                         </w:rPr>
-                        <w:t>Kerja Praktek</w:t>
+                        <w:t>Kerja</w:t>
                       </w:r>
+                      <w:proofErr w:type="spellEnd"/>
+                      <w:r>
+                        <w:rPr>
+                          <w:rFonts w:cs="Times New Roman"/>
+                          <w:color w:val="000000" w:themeColor="text1"/>
+                          <w:szCs w:val="24"/>
+                          <w:lang w:val="en-GB"/>
+                        </w:rPr>
+                        <w:t xml:space="preserve"> </w:t>
+                      </w:r>
+                      <w:proofErr w:type="spellStart"/>
+                      <w:r>
+                        <w:rPr>
+                          <w:rFonts w:cs="Times New Roman"/>
+                          <w:color w:val="000000" w:themeColor="text1"/>
+                          <w:szCs w:val="24"/>
+                          <w:lang w:val="en-GB"/>
+                        </w:rPr>
+                        <w:t>Praktek</w:t>
+                      </w:r>
+                      <w:proofErr w:type="spellEnd"/>
                     </w:p>
                     <w:p>
                       <w:pPr>
@@ -17903,7 +18227,51 @@
         <w:rPr>
           <w:lang w:val="en-GB"/>
         </w:rPr>
-        <w:t xml:space="preserve"> Data sensor akan di simpan ke </w:t>
+        <w:t xml:space="preserve"> Data sensor </w:t>
+      </w:r>
+      <w:proofErr w:type="spellStart"/>
+      <w:proofErr w:type="gramStart"/>
+      <w:r>
+        <w:rPr>
+          <w:lang w:val="en-GB"/>
+        </w:rPr>
+        <w:t>akan</w:t>
+      </w:r>
+      <w:proofErr w:type="spellEnd"/>
+      <w:proofErr w:type="gramEnd"/>
+      <w:r>
+        <w:rPr>
+          <w:lang w:val="en-GB"/>
+        </w:rPr>
+        <w:t xml:space="preserve"> di </w:t>
+      </w:r>
+      <w:proofErr w:type="spellStart"/>
+      <w:r>
+        <w:rPr>
+          <w:lang w:val="en-GB"/>
+        </w:rPr>
+        <w:t>simpan</w:t>
+      </w:r>
+      <w:proofErr w:type="spellEnd"/>
+      <w:r>
+        <w:rPr>
+          <w:lang w:val="en-GB"/>
+        </w:rPr>
+        <w:t xml:space="preserve"> </w:t>
+      </w:r>
+      <w:proofErr w:type="spellStart"/>
+      <w:r>
+        <w:rPr>
+          <w:lang w:val="en-GB"/>
+        </w:rPr>
+        <w:t>ke</w:t>
+      </w:r>
+      <w:proofErr w:type="spellEnd"/>
+      <w:r>
+        <w:rPr>
+          <w:lang w:val="en-GB"/>
+        </w:rPr>
+        <w:t xml:space="preserve"> </w:t>
       </w:r>
       <w:r>
         <w:rPr>
@@ -17916,7 +18284,49 @@
         <w:rPr>
           <w:lang w:val="en-GB"/>
         </w:rPr>
-        <w:t xml:space="preserve"> yang kemudian diakses melalui </w:t>
+        <w:t xml:space="preserve"> yang </w:t>
+      </w:r>
+      <w:proofErr w:type="spellStart"/>
+      <w:r>
+        <w:rPr>
+          <w:lang w:val="en-GB"/>
+        </w:rPr>
+        <w:t>kemudian</w:t>
+      </w:r>
+      <w:proofErr w:type="spellEnd"/>
+      <w:r>
+        <w:rPr>
+          <w:lang w:val="en-GB"/>
+        </w:rPr>
+        <w:t xml:space="preserve"> </w:t>
+      </w:r>
+      <w:proofErr w:type="spellStart"/>
+      <w:r>
+        <w:rPr>
+          <w:lang w:val="en-GB"/>
+        </w:rPr>
+        <w:t>diakses</w:t>
+      </w:r>
+      <w:proofErr w:type="spellEnd"/>
+      <w:r>
+        <w:rPr>
+          <w:lang w:val="en-GB"/>
+        </w:rPr>
+        <w:t xml:space="preserve"> </w:t>
+      </w:r>
+      <w:proofErr w:type="spellStart"/>
+      <w:r>
+        <w:rPr>
+          <w:lang w:val="en-GB"/>
+        </w:rPr>
+        <w:t>melalui</w:t>
+      </w:r>
+      <w:proofErr w:type="spellEnd"/>
+      <w:r>
+        <w:rPr>
+          <w:lang w:val="en-GB"/>
+        </w:rPr>
+        <w:t xml:space="preserve"> </w:t>
       </w:r>
       <w:r>
         <w:rPr>
@@ -17949,7 +18359,63 @@
         <w:rPr>
           <w:lang w:val="en-GB"/>
         </w:rPr>
-        <w:t xml:space="preserve"> sendiri telah terintegrasi dengan </w:t>
+        <w:t xml:space="preserve"> </w:t>
+      </w:r>
+      <w:proofErr w:type="spellStart"/>
+      <w:r>
+        <w:rPr>
+          <w:lang w:val="en-GB"/>
+        </w:rPr>
+        <w:t>sendiri</w:t>
+      </w:r>
+      <w:proofErr w:type="spellEnd"/>
+      <w:r>
+        <w:rPr>
+          <w:lang w:val="en-GB"/>
+        </w:rPr>
+        <w:t xml:space="preserve"> </w:t>
+      </w:r>
+      <w:proofErr w:type="spellStart"/>
+      <w:r>
+        <w:rPr>
+          <w:lang w:val="en-GB"/>
+        </w:rPr>
+        <w:t>telah</w:t>
+      </w:r>
+      <w:proofErr w:type="spellEnd"/>
+      <w:r>
+        <w:rPr>
+          <w:lang w:val="en-GB"/>
+        </w:rPr>
+        <w:t xml:space="preserve"> </w:t>
+      </w:r>
+      <w:proofErr w:type="spellStart"/>
+      <w:r>
+        <w:rPr>
+          <w:lang w:val="en-GB"/>
+        </w:rPr>
+        <w:t>terintegrasi</w:t>
+      </w:r>
+      <w:proofErr w:type="spellEnd"/>
+      <w:r>
+        <w:rPr>
+          <w:lang w:val="en-GB"/>
+        </w:rPr>
+        <w:t xml:space="preserve"> </w:t>
+      </w:r>
+      <w:proofErr w:type="spellStart"/>
+      <w:r>
+        <w:rPr>
+          <w:lang w:val="en-GB"/>
+        </w:rPr>
+        <w:t>dengan</w:t>
+      </w:r>
+      <w:proofErr w:type="spellEnd"/>
+      <w:r>
+        <w:rPr>
+          <w:lang w:val="en-GB"/>
+        </w:rPr>
+        <w:t xml:space="preserve"> </w:t>
       </w:r>
       <w:r>
         <w:rPr>
@@ -17964,6 +18430,7 @@
         </w:rPr>
         <w:t xml:space="preserve"> </w:t>
       </w:r>
+      <w:proofErr w:type="gramStart"/>
       <w:r>
         <w:rPr>
           <w:i/>
@@ -17971,6 +18438,7 @@
         </w:rPr>
         <w:t>Android</w:t>
       </w:r>
+      <w:proofErr w:type="gramEnd"/>
       <w:r>
         <w:rPr>
           <w:rFonts w:cs="Times New Roman"/>
@@ -18174,8 +18642,72 @@
         <w:rPr>
           <w:lang w:val="en-GB"/>
         </w:rPr>
-        <w:t xml:space="preserve"> untuk bagi yang sudah memiliki akun</w:t>
-      </w:r>
+        <w:t xml:space="preserve"> </w:t>
+      </w:r>
+      <w:proofErr w:type="spellStart"/>
+      <w:r>
+        <w:rPr>
+          <w:lang w:val="en-GB"/>
+        </w:rPr>
+        <w:t>untuk</w:t>
+      </w:r>
+      <w:proofErr w:type="spellEnd"/>
+      <w:r>
+        <w:rPr>
+          <w:lang w:val="en-GB"/>
+        </w:rPr>
+        <w:t xml:space="preserve"> </w:t>
+      </w:r>
+      <w:proofErr w:type="spellStart"/>
+      <w:r>
+        <w:rPr>
+          <w:lang w:val="en-GB"/>
+        </w:rPr>
+        <w:t>bagi</w:t>
+      </w:r>
+      <w:proofErr w:type="spellEnd"/>
+      <w:r>
+        <w:rPr>
+          <w:lang w:val="en-GB"/>
+        </w:rPr>
+        <w:t xml:space="preserve"> yang </w:t>
+      </w:r>
+      <w:proofErr w:type="spellStart"/>
+      <w:r>
+        <w:rPr>
+          <w:lang w:val="en-GB"/>
+        </w:rPr>
+        <w:t>sudah</w:t>
+      </w:r>
+      <w:proofErr w:type="spellEnd"/>
+      <w:r>
+        <w:rPr>
+          <w:lang w:val="en-GB"/>
+        </w:rPr>
+        <w:t xml:space="preserve"> </w:t>
+      </w:r>
+      <w:proofErr w:type="spellStart"/>
+      <w:r>
+        <w:rPr>
+          <w:lang w:val="en-GB"/>
+        </w:rPr>
+        <w:t>memiliki</w:t>
+      </w:r>
+      <w:proofErr w:type="spellEnd"/>
+      <w:r>
+        <w:rPr>
+          <w:lang w:val="en-GB"/>
+        </w:rPr>
+        <w:t xml:space="preserve"> </w:t>
+      </w:r>
+      <w:proofErr w:type="spellStart"/>
+      <w:r>
+        <w:rPr>
+          <w:lang w:val="en-GB"/>
+        </w:rPr>
+        <w:t>akun</w:t>
+      </w:r>
+      <w:proofErr w:type="spellEnd"/>
       <w:r>
         <w:rPr>
           <w:rFonts w:cs="Times New Roman"/>
@@ -18673,7 +19205,21 @@
         <w:rPr>
           <w:lang w:val="en-GB"/>
         </w:rPr>
-        <w:t xml:space="preserve"> dan di </w:t>
+        <w:t xml:space="preserve"> </w:t>
+      </w:r>
+      <w:proofErr w:type="spellStart"/>
+      <w:r>
+        <w:rPr>
+          <w:lang w:val="en-GB"/>
+        </w:rPr>
+        <w:t>dan</w:t>
+      </w:r>
+      <w:proofErr w:type="spellEnd"/>
+      <w:r>
+        <w:rPr>
+          <w:lang w:val="en-GB"/>
+        </w:rPr>
+        <w:t xml:space="preserve"> di </w:t>
       </w:r>
       <w:r>
         <w:rPr>
@@ -18972,8 +19518,6 @@
         </w:rPr>
         <w:t xml:space="preserve"> 3.6 dan Tabel 3.7</w:t>
       </w:r>
-      <w:bookmarkStart w:id="101" w:name="_GoBack"/>
-      <w:bookmarkEnd w:id="101"/>
     </w:p>
     <w:p>
       <w:pPr>
@@ -19005,7 +19549,7 @@
           <w:lang w:val="en-GB"/>
         </w:rPr>
       </w:pPr>
-      <w:bookmarkStart w:id="102" w:name="_Toc56782742"/>
+      <w:bookmarkStart w:id="101" w:name="_Toc56782742"/>
       <w:r>
         <w:rPr>
           <w:lang w:val="en-GB"/>
@@ -19025,7 +19569,7 @@
         </w:rPr>
         <w:t>Definisi Aktor</w:t>
       </w:r>
-      <w:bookmarkEnd w:id="102"/>
+      <w:bookmarkEnd w:id="101"/>
     </w:p>
     <w:tbl>
       <w:tblPr>
@@ -19239,7 +19783,7 @@
           <w:lang w:val="en-GB"/>
         </w:rPr>
       </w:pPr>
-      <w:bookmarkStart w:id="103" w:name="_Toc56782743"/>
+      <w:bookmarkStart w:id="102" w:name="_Toc56782743"/>
       <w:r>
         <w:rPr>
           <w:lang w:val="en-GB"/>
@@ -19260,7 +19804,7 @@
         </w:rPr>
         <w:t>Keterangan Login</w:t>
       </w:r>
-      <w:bookmarkEnd w:id="103"/>
+      <w:bookmarkEnd w:id="102"/>
     </w:p>
     <w:tbl>
       <w:tblPr>
@@ -19451,8 +19995,37 @@
               <w:t>password</w:t>
             </w:r>
             <w:r>
-              <w:t xml:space="preserve"> sebelum masuk ke aplikasi</w:t>
-            </w:r>
+              <w:t xml:space="preserve"> </w:t>
+            </w:r>
+            <w:proofErr w:type="spellStart"/>
+            <w:r>
+              <w:t>sebelum</w:t>
+            </w:r>
+            <w:proofErr w:type="spellEnd"/>
+            <w:r>
+              <w:t xml:space="preserve"> </w:t>
+            </w:r>
+            <w:proofErr w:type="spellStart"/>
+            <w:r>
+              <w:t>masuk</w:t>
+            </w:r>
+            <w:proofErr w:type="spellEnd"/>
+            <w:r>
+              <w:t xml:space="preserve"> </w:t>
+            </w:r>
+            <w:proofErr w:type="spellStart"/>
+            <w:r>
+              <w:t>ke</w:t>
+            </w:r>
+            <w:proofErr w:type="spellEnd"/>
+            <w:r>
+              <w:t xml:space="preserve"> </w:t>
+            </w:r>
+            <w:proofErr w:type="spellStart"/>
+            <w:r>
+              <w:t>aplikasi</w:t>
+            </w:r>
+            <w:proofErr w:type="spellEnd"/>
           </w:p>
         </w:tc>
       </w:tr>
@@ -19586,7 +20159,7 @@
           <w:lang w:val="en-GB"/>
         </w:rPr>
       </w:pPr>
-      <w:bookmarkStart w:id="104" w:name="_Toc56782744"/>
+      <w:bookmarkStart w:id="103" w:name="_Toc56782744"/>
       <w:r>
         <w:rPr>
           <w:lang w:val="en-GB"/>
@@ -19606,7 +20179,7 @@
         </w:rPr>
         <w:t>Keterangan Daftar</w:t>
       </w:r>
-      <w:bookmarkEnd w:id="104"/>
+      <w:bookmarkEnd w:id="103"/>
     </w:p>
     <w:tbl>
       <w:tblPr>
@@ -19905,8 +20478,21 @@
               <w:t>field</w:t>
             </w:r>
             <w:r>
-              <w:t xml:space="preserve"> tidak lengkap</w:t>
-            </w:r>
+              <w:t xml:space="preserve"> </w:t>
+            </w:r>
+            <w:proofErr w:type="spellStart"/>
+            <w:r>
+              <w:t>tidak</w:t>
+            </w:r>
+            <w:proofErr w:type="spellEnd"/>
+            <w:r>
+              <w:t xml:space="preserve"> </w:t>
+            </w:r>
+            <w:proofErr w:type="spellStart"/>
+            <w:r>
+              <w:t>lengkap</w:t>
+            </w:r>
+            <w:proofErr w:type="spellEnd"/>
           </w:p>
         </w:tc>
       </w:tr>
@@ -19939,7 +20525,7 @@
           <w:lang w:val="en-GB"/>
         </w:rPr>
       </w:pPr>
-      <w:bookmarkStart w:id="105" w:name="_Toc56782745"/>
+      <w:bookmarkStart w:id="104" w:name="_Toc56782745"/>
       <w:r>
         <w:rPr>
           <w:lang w:val="en-GB"/>
@@ -19982,7 +20568,7 @@
         </w:rPr>
         <w:t>Pi</w:t>
       </w:r>
-      <w:bookmarkEnd w:id="105"/>
+      <w:bookmarkEnd w:id="104"/>
     </w:p>
     <w:tbl>
       <w:tblPr>
@@ -20169,8 +20755,93 @@
               </w:rPr>
               <w:t xml:space="preserve">Use Case </w:t>
             </w:r>
-            <w:r>
-              <w:t xml:space="preserve">ini menggambarkan aktor pada kegiatan monitoring kadar Oksigen terlarut dalam darah serta variable </w:t>
+            <w:proofErr w:type="spellStart"/>
+            <w:r>
+              <w:t>ini</w:t>
+            </w:r>
+            <w:proofErr w:type="spellEnd"/>
+            <w:r>
+              <w:t xml:space="preserve"> </w:t>
+            </w:r>
+            <w:proofErr w:type="spellStart"/>
+            <w:r>
+              <w:t>menggambarkan</w:t>
+            </w:r>
+            <w:proofErr w:type="spellEnd"/>
+            <w:r>
+              <w:t xml:space="preserve"> </w:t>
+            </w:r>
+            <w:proofErr w:type="spellStart"/>
+            <w:r>
+              <w:t>aktor</w:t>
+            </w:r>
+            <w:proofErr w:type="spellEnd"/>
+            <w:r>
+              <w:t xml:space="preserve"> </w:t>
+            </w:r>
+            <w:proofErr w:type="spellStart"/>
+            <w:r>
+              <w:t>pada</w:t>
+            </w:r>
+            <w:proofErr w:type="spellEnd"/>
+            <w:r>
+              <w:t xml:space="preserve"> </w:t>
+            </w:r>
+            <w:proofErr w:type="spellStart"/>
+            <w:r>
+              <w:t>kegiatan</w:t>
+            </w:r>
+            <w:proofErr w:type="spellEnd"/>
+            <w:r>
+              <w:t xml:space="preserve"> monitoring </w:t>
+            </w:r>
+            <w:proofErr w:type="spellStart"/>
+            <w:r>
+              <w:t>kadar</w:t>
+            </w:r>
+            <w:proofErr w:type="spellEnd"/>
+            <w:r>
+              <w:t xml:space="preserve"> </w:t>
+            </w:r>
+            <w:proofErr w:type="spellStart"/>
+            <w:r>
+              <w:t>Oksigen</w:t>
+            </w:r>
+            <w:proofErr w:type="spellEnd"/>
+            <w:r>
+              <w:t xml:space="preserve"> </w:t>
+            </w:r>
+            <w:proofErr w:type="spellStart"/>
+            <w:r>
+              <w:t>terlarut</w:t>
+            </w:r>
+            <w:proofErr w:type="spellEnd"/>
+            <w:r>
+              <w:t xml:space="preserve"> </w:t>
+            </w:r>
+            <w:proofErr w:type="spellStart"/>
+            <w:r>
+              <w:t>dalam</w:t>
+            </w:r>
+            <w:proofErr w:type="spellEnd"/>
+            <w:r>
+              <w:t xml:space="preserve"> </w:t>
+            </w:r>
+            <w:proofErr w:type="spellStart"/>
+            <w:r>
+              <w:t>darah</w:t>
+            </w:r>
+            <w:proofErr w:type="spellEnd"/>
+            <w:r>
+              <w:t xml:space="preserve"> </w:t>
+            </w:r>
+            <w:proofErr w:type="spellStart"/>
+            <w:r>
+              <w:t>serta</w:t>
+            </w:r>
+            <w:proofErr w:type="spellEnd"/>
+            <w:r>
+              <w:t xml:space="preserve"> variable </w:t>
             </w:r>
             <w:r>
               <w:rPr>
@@ -20179,7 +20850,15 @@
               <w:t>Bpm</w:t>
             </w:r>
             <w:r>
-              <w:t xml:space="preserve"> dan </w:t>
+              <w:t xml:space="preserve"> </w:t>
+            </w:r>
+            <w:proofErr w:type="spellStart"/>
+            <w:r>
+              <w:t>dan</w:t>
+            </w:r>
+            <w:proofErr w:type="spellEnd"/>
+            <w:r>
+              <w:t xml:space="preserve"> </w:t>
             </w:r>
             <w:r>
               <w:rPr>
@@ -20188,7 +20867,55 @@
               <w:t>Pi</w:t>
             </w:r>
             <w:r>
-              <w:t xml:space="preserve">. Monitoring dilakukan untuk mengetahui variabel yang dicari secara </w:t>
+              <w:t xml:space="preserve">. Monitoring </w:t>
+            </w:r>
+            <w:proofErr w:type="spellStart"/>
+            <w:r>
+              <w:t>dilakukan</w:t>
+            </w:r>
+            <w:proofErr w:type="spellEnd"/>
+            <w:r>
+              <w:t xml:space="preserve"> </w:t>
+            </w:r>
+            <w:proofErr w:type="spellStart"/>
+            <w:r>
+              <w:t>untuk</w:t>
+            </w:r>
+            <w:proofErr w:type="spellEnd"/>
+            <w:r>
+              <w:t xml:space="preserve"> </w:t>
+            </w:r>
+            <w:proofErr w:type="spellStart"/>
+            <w:r>
+              <w:t>mengetahui</w:t>
+            </w:r>
+            <w:proofErr w:type="spellEnd"/>
+            <w:r>
+              <w:t xml:space="preserve"> </w:t>
+            </w:r>
+            <w:proofErr w:type="spellStart"/>
+            <w:r>
+              <w:t>variabel</w:t>
+            </w:r>
+            <w:proofErr w:type="spellEnd"/>
+            <w:r>
+              <w:t xml:space="preserve"> yang </w:t>
+            </w:r>
+            <w:proofErr w:type="spellStart"/>
+            <w:r>
+              <w:t>dicari</w:t>
+            </w:r>
+            <w:proofErr w:type="spellEnd"/>
+            <w:r>
+              <w:t xml:space="preserve"> </w:t>
+            </w:r>
+            <w:proofErr w:type="spellStart"/>
+            <w:r>
+              <w:t>secara</w:t>
+            </w:r>
+            <w:proofErr w:type="spellEnd"/>
+            <w:r>
+              <w:t xml:space="preserve"> </w:t>
             </w:r>
             <w:r>
               <w:rPr>
@@ -20380,7 +21107,7 @@
           <w:lang w:val="en-GB"/>
         </w:rPr>
       </w:pPr>
-      <w:bookmarkStart w:id="106" w:name="_Toc56782746"/>
+      <w:bookmarkStart w:id="105" w:name="_Toc56782746"/>
       <w:r>
         <w:t>Tabel 3.6</w:t>
       </w:r>
@@ -20401,7 +21128,7 @@
         </w:rPr>
         <w:t>okasi</w:t>
       </w:r>
-      <w:bookmarkEnd w:id="106"/>
+      <w:bookmarkEnd w:id="105"/>
     </w:p>
     <w:tbl>
       <w:tblPr>
@@ -20562,8 +21289,205 @@
               </w:rPr>
               <w:t xml:space="preserve">Use Case </w:t>
             </w:r>
-            <w:r>
-              <w:t xml:space="preserve">ini menggambarkan aktor pada kegiatan meliha lokasi dari pasien. Lokasi pasien terintegrasi dengan pasien yang lain. Setiap pengguna aplikasi dapat melihat lokasi pasien yang lain yang sedang menggunakan aplikasi yang sama. </w:t>
+            <w:proofErr w:type="spellStart"/>
+            <w:r>
+              <w:t>ini</w:t>
+            </w:r>
+            <w:proofErr w:type="spellEnd"/>
+            <w:r>
+              <w:t xml:space="preserve"> </w:t>
+            </w:r>
+            <w:proofErr w:type="spellStart"/>
+            <w:r>
+              <w:t>menggambarkan</w:t>
+            </w:r>
+            <w:proofErr w:type="spellEnd"/>
+            <w:r>
+              <w:t xml:space="preserve"> </w:t>
+            </w:r>
+            <w:proofErr w:type="spellStart"/>
+            <w:r>
+              <w:t>aktor</w:t>
+            </w:r>
+            <w:proofErr w:type="spellEnd"/>
+            <w:r>
+              <w:t xml:space="preserve"> </w:t>
+            </w:r>
+            <w:proofErr w:type="spellStart"/>
+            <w:r>
+              <w:t>pada</w:t>
+            </w:r>
+            <w:proofErr w:type="spellEnd"/>
+            <w:r>
+              <w:t xml:space="preserve"> </w:t>
+            </w:r>
+            <w:proofErr w:type="spellStart"/>
+            <w:r>
+              <w:t>kegiatan</w:t>
+            </w:r>
+            <w:proofErr w:type="spellEnd"/>
+            <w:r>
+              <w:t xml:space="preserve"> </w:t>
+            </w:r>
+            <w:proofErr w:type="spellStart"/>
+            <w:r>
+              <w:t>meliha</w:t>
+            </w:r>
+            <w:proofErr w:type="spellEnd"/>
+            <w:r>
+              <w:t xml:space="preserve"> </w:t>
+            </w:r>
+            <w:proofErr w:type="spellStart"/>
+            <w:r>
+              <w:t>lokasi</w:t>
+            </w:r>
+            <w:proofErr w:type="spellEnd"/>
+            <w:r>
+              <w:t xml:space="preserve"> </w:t>
+            </w:r>
+            <w:proofErr w:type="spellStart"/>
+            <w:r>
+              <w:t>dari</w:t>
+            </w:r>
+            <w:proofErr w:type="spellEnd"/>
+            <w:r>
+              <w:t xml:space="preserve"> </w:t>
+            </w:r>
+            <w:proofErr w:type="spellStart"/>
+            <w:r>
+              <w:t>pasien</w:t>
+            </w:r>
+            <w:proofErr w:type="spellEnd"/>
+            <w:r>
+              <w:t xml:space="preserve">. </w:t>
+            </w:r>
+            <w:proofErr w:type="spellStart"/>
+            <w:r>
+              <w:t>Lokasi</w:t>
+            </w:r>
+            <w:proofErr w:type="spellEnd"/>
+            <w:r>
+              <w:t xml:space="preserve"> </w:t>
+            </w:r>
+            <w:proofErr w:type="spellStart"/>
+            <w:r>
+              <w:t>pasien</w:t>
+            </w:r>
+            <w:proofErr w:type="spellEnd"/>
+            <w:r>
+              <w:t xml:space="preserve"> </w:t>
+            </w:r>
+            <w:proofErr w:type="spellStart"/>
+            <w:r>
+              <w:t>terintegrasi</w:t>
+            </w:r>
+            <w:proofErr w:type="spellEnd"/>
+            <w:r>
+              <w:t xml:space="preserve"> </w:t>
+            </w:r>
+            <w:proofErr w:type="spellStart"/>
+            <w:r>
+              <w:t>dengan</w:t>
+            </w:r>
+            <w:proofErr w:type="spellEnd"/>
+            <w:r>
+              <w:t xml:space="preserve"> </w:t>
+            </w:r>
+            <w:proofErr w:type="spellStart"/>
+            <w:r>
+              <w:t>pasien</w:t>
+            </w:r>
+            <w:proofErr w:type="spellEnd"/>
+            <w:r>
+              <w:t xml:space="preserve"> yang lain. </w:t>
+            </w:r>
+            <w:proofErr w:type="spellStart"/>
+            <w:r>
+              <w:t>Setiap</w:t>
+            </w:r>
+            <w:proofErr w:type="spellEnd"/>
+            <w:r>
+              <w:t xml:space="preserve"> </w:t>
+            </w:r>
+            <w:proofErr w:type="spellStart"/>
+            <w:r>
+              <w:t>pengguna</w:t>
+            </w:r>
+            <w:proofErr w:type="spellEnd"/>
+            <w:r>
+              <w:t xml:space="preserve"> </w:t>
+            </w:r>
+            <w:proofErr w:type="spellStart"/>
+            <w:r>
+              <w:t>aplikasi</w:t>
+            </w:r>
+            <w:proofErr w:type="spellEnd"/>
+            <w:r>
+              <w:t xml:space="preserve"> </w:t>
+            </w:r>
+            <w:proofErr w:type="spellStart"/>
+            <w:r>
+              <w:t>dapat</w:t>
+            </w:r>
+            <w:proofErr w:type="spellEnd"/>
+            <w:r>
+              <w:t xml:space="preserve"> </w:t>
+            </w:r>
+            <w:proofErr w:type="spellStart"/>
+            <w:r>
+              <w:t>melihat</w:t>
+            </w:r>
+            <w:proofErr w:type="spellEnd"/>
+            <w:r>
+              <w:t xml:space="preserve"> </w:t>
+            </w:r>
+            <w:proofErr w:type="spellStart"/>
+            <w:r>
+              <w:t>lokasi</w:t>
+            </w:r>
+            <w:proofErr w:type="spellEnd"/>
+            <w:r>
+              <w:t xml:space="preserve"> </w:t>
+            </w:r>
+            <w:proofErr w:type="spellStart"/>
+            <w:r>
+              <w:t>pasien</w:t>
+            </w:r>
+            <w:proofErr w:type="spellEnd"/>
+            <w:r>
+              <w:t xml:space="preserve"> yang lain yang </w:t>
+            </w:r>
+            <w:proofErr w:type="spellStart"/>
+            <w:r>
+              <w:t>sedang</w:t>
+            </w:r>
+            <w:proofErr w:type="spellEnd"/>
+            <w:r>
+              <w:t xml:space="preserve"> </w:t>
+            </w:r>
+            <w:proofErr w:type="spellStart"/>
+            <w:r>
+              <w:t>menggunakan</w:t>
+            </w:r>
+            <w:proofErr w:type="spellEnd"/>
+            <w:r>
+              <w:t xml:space="preserve"> </w:t>
+            </w:r>
+            <w:proofErr w:type="spellStart"/>
+            <w:r>
+              <w:t>aplikasi</w:t>
+            </w:r>
+            <w:proofErr w:type="spellEnd"/>
+            <w:r>
+              <w:t xml:space="preserve"> yang </w:t>
+            </w:r>
+            <w:proofErr w:type="spellStart"/>
+            <w:r>
+              <w:t>sama</w:t>
+            </w:r>
+            <w:proofErr w:type="spellEnd"/>
+            <w:r>
+              <w:t xml:space="preserve">. </w:t>
             </w:r>
           </w:p>
         </w:tc>
@@ -20664,7 +21588,7 @@
           <w:lang w:val="en-GB"/>
         </w:rPr>
       </w:pPr>
-      <w:bookmarkStart w:id="107" w:name="_Toc56782747"/>
+      <w:bookmarkStart w:id="106" w:name="_Toc56782747"/>
       <w:r>
         <w:rPr>
           <w:lang w:val="en-GB"/>
@@ -20678,7 +21602,7 @@
         </w:rPr>
         <w:t>Keterangan Mengolah Data Pribadi</w:t>
       </w:r>
-      <w:bookmarkEnd w:id="107"/>
+      <w:bookmarkEnd w:id="106"/>
     </w:p>
     <w:tbl>
       <w:tblPr>
@@ -20839,8 +21763,109 @@
               </w:rPr>
               <w:t xml:space="preserve">Use Case </w:t>
             </w:r>
-            <w:r>
-              <w:t xml:space="preserve">ini menggambarkan aktor pada kegiatan merubah data pribadi dari pasien. Data yang dapat dirubah melingkupi nama, </w:t>
+            <w:proofErr w:type="spellStart"/>
+            <w:r>
+              <w:t>ini</w:t>
+            </w:r>
+            <w:proofErr w:type="spellEnd"/>
+            <w:r>
+              <w:t xml:space="preserve"> </w:t>
+            </w:r>
+            <w:proofErr w:type="spellStart"/>
+            <w:r>
+              <w:t>menggambarkan</w:t>
+            </w:r>
+            <w:proofErr w:type="spellEnd"/>
+            <w:r>
+              <w:t xml:space="preserve"> </w:t>
+            </w:r>
+            <w:proofErr w:type="spellStart"/>
+            <w:r>
+              <w:t>aktor</w:t>
+            </w:r>
+            <w:proofErr w:type="spellEnd"/>
+            <w:r>
+              <w:t xml:space="preserve"> </w:t>
+            </w:r>
+            <w:proofErr w:type="spellStart"/>
+            <w:r>
+              <w:t>pada</w:t>
+            </w:r>
+            <w:proofErr w:type="spellEnd"/>
+            <w:r>
+              <w:t xml:space="preserve"> </w:t>
+            </w:r>
+            <w:proofErr w:type="spellStart"/>
+            <w:r>
+              <w:t>kegiatan</w:t>
+            </w:r>
+            <w:proofErr w:type="spellEnd"/>
+            <w:r>
+              <w:t xml:space="preserve"> </w:t>
+            </w:r>
+            <w:proofErr w:type="spellStart"/>
+            <w:r>
+              <w:t>merubah</w:t>
+            </w:r>
+            <w:proofErr w:type="spellEnd"/>
+            <w:r>
+              <w:t xml:space="preserve"> data </w:t>
+            </w:r>
+            <w:proofErr w:type="spellStart"/>
+            <w:r>
+              <w:t>pribadi</w:t>
+            </w:r>
+            <w:proofErr w:type="spellEnd"/>
+            <w:r>
+              <w:t xml:space="preserve"> </w:t>
+            </w:r>
+            <w:proofErr w:type="spellStart"/>
+            <w:r>
+              <w:t>dari</w:t>
+            </w:r>
+            <w:proofErr w:type="spellEnd"/>
+            <w:r>
+              <w:t xml:space="preserve"> </w:t>
+            </w:r>
+            <w:proofErr w:type="spellStart"/>
+            <w:r>
+              <w:t>pasien</w:t>
+            </w:r>
+            <w:proofErr w:type="spellEnd"/>
+            <w:r>
+              <w:t xml:space="preserve">. Data yang </w:t>
+            </w:r>
+            <w:proofErr w:type="spellStart"/>
+            <w:r>
+              <w:t>dapat</w:t>
+            </w:r>
+            <w:proofErr w:type="spellEnd"/>
+            <w:r>
+              <w:t xml:space="preserve"> </w:t>
+            </w:r>
+            <w:proofErr w:type="spellStart"/>
+            <w:r>
+              <w:t>dirubah</w:t>
+            </w:r>
+            <w:proofErr w:type="spellEnd"/>
+            <w:r>
+              <w:t xml:space="preserve"> </w:t>
+            </w:r>
+            <w:proofErr w:type="spellStart"/>
+            <w:r>
+              <w:t>melingkupi</w:t>
+            </w:r>
+            <w:proofErr w:type="spellEnd"/>
+            <w:r>
+              <w:t xml:space="preserve"> </w:t>
+            </w:r>
+            <w:proofErr w:type="spellStart"/>
+            <w:r>
+              <w:t>nama</w:t>
+            </w:r>
+            <w:proofErr w:type="spellEnd"/>
+            <w:r>
+              <w:t xml:space="preserve">, </w:t>
             </w:r>
             <w:r>
               <w:rPr>
@@ -20849,16 +21874,170 @@
               <w:t>email, password,</w:t>
             </w:r>
             <w:r>
-              <w:t xml:space="preserve"> alamat</w:t>
-            </w:r>
+              <w:t xml:space="preserve"> </w:t>
+            </w:r>
+            <w:proofErr w:type="spellStart"/>
+            <w:r>
+              <w:t>alamat</w:t>
+            </w:r>
+            <w:proofErr w:type="spellEnd"/>
             <w:r>
               <w:rPr>
                 <w:i/>
               </w:rPr>
               <w:t xml:space="preserve">, </w:t>
             </w:r>
-            <w:r>
-              <w:t xml:space="preserve">jenis kelamin, dan umur. Perubahan data ini ditujukan jika dalam satu perangkat ingin menggunakan akun lain selama sudah melalui tahap regristrasi. </w:t>
+            <w:proofErr w:type="spellStart"/>
+            <w:r>
+              <w:t>jenis</w:t>
+            </w:r>
+            <w:proofErr w:type="spellEnd"/>
+            <w:r>
+              <w:t xml:space="preserve"> </w:t>
+            </w:r>
+            <w:proofErr w:type="spellStart"/>
+            <w:r>
+              <w:t>kelamin</w:t>
+            </w:r>
+            <w:proofErr w:type="spellEnd"/>
+            <w:r>
+              <w:t xml:space="preserve">, </w:t>
+            </w:r>
+            <w:proofErr w:type="spellStart"/>
+            <w:r>
+              <w:t>dan</w:t>
+            </w:r>
+            <w:proofErr w:type="spellEnd"/>
+            <w:r>
+              <w:t xml:space="preserve"> </w:t>
+            </w:r>
+            <w:proofErr w:type="spellStart"/>
+            <w:r>
+              <w:t>umur</w:t>
+            </w:r>
+            <w:proofErr w:type="spellEnd"/>
+            <w:r>
+              <w:t xml:space="preserve">. </w:t>
+            </w:r>
+            <w:proofErr w:type="spellStart"/>
+            <w:r>
+              <w:t>Perubahan</w:t>
+            </w:r>
+            <w:proofErr w:type="spellEnd"/>
+            <w:r>
+              <w:t xml:space="preserve"> data </w:t>
+            </w:r>
+            <w:proofErr w:type="spellStart"/>
+            <w:r>
+              <w:t>ini</w:t>
+            </w:r>
+            <w:proofErr w:type="spellEnd"/>
+            <w:r>
+              <w:t xml:space="preserve"> </w:t>
+            </w:r>
+            <w:proofErr w:type="spellStart"/>
+            <w:r>
+              <w:t>ditujukan</w:t>
+            </w:r>
+            <w:proofErr w:type="spellEnd"/>
+            <w:r>
+              <w:t xml:space="preserve"> </w:t>
+            </w:r>
+            <w:proofErr w:type="spellStart"/>
+            <w:r>
+              <w:t>jika</w:t>
+            </w:r>
+            <w:proofErr w:type="spellEnd"/>
+            <w:r>
+              <w:t xml:space="preserve"> </w:t>
+            </w:r>
+            <w:proofErr w:type="spellStart"/>
+            <w:r>
+              <w:t>dalam</w:t>
+            </w:r>
+            <w:proofErr w:type="spellEnd"/>
+            <w:r>
+              <w:t xml:space="preserve"> </w:t>
+            </w:r>
+            <w:proofErr w:type="spellStart"/>
+            <w:r>
+              <w:t>satu</w:t>
+            </w:r>
+            <w:proofErr w:type="spellEnd"/>
+            <w:r>
+              <w:t xml:space="preserve"> </w:t>
+            </w:r>
+            <w:proofErr w:type="spellStart"/>
+            <w:r>
+              <w:t>perangkat</w:t>
+            </w:r>
+            <w:proofErr w:type="spellEnd"/>
+            <w:r>
+              <w:t xml:space="preserve"> </w:t>
+            </w:r>
+            <w:proofErr w:type="spellStart"/>
+            <w:r>
+              <w:t>ingin</w:t>
+            </w:r>
+            <w:proofErr w:type="spellEnd"/>
+            <w:r>
+              <w:t xml:space="preserve"> </w:t>
+            </w:r>
+            <w:proofErr w:type="spellStart"/>
+            <w:r>
+              <w:t>menggunakan</w:t>
+            </w:r>
+            <w:proofErr w:type="spellEnd"/>
+            <w:r>
+              <w:t xml:space="preserve"> </w:t>
+            </w:r>
+            <w:proofErr w:type="spellStart"/>
+            <w:r>
+              <w:t>akun</w:t>
+            </w:r>
+            <w:proofErr w:type="spellEnd"/>
+            <w:r>
+              <w:t xml:space="preserve"> lain </w:t>
+            </w:r>
+            <w:proofErr w:type="spellStart"/>
+            <w:r>
+              <w:t>selama</w:t>
+            </w:r>
+            <w:proofErr w:type="spellEnd"/>
+            <w:r>
+              <w:t xml:space="preserve"> </w:t>
+            </w:r>
+            <w:proofErr w:type="spellStart"/>
+            <w:r>
+              <w:t>sudah</w:t>
+            </w:r>
+            <w:proofErr w:type="spellEnd"/>
+            <w:r>
+              <w:t xml:space="preserve"> </w:t>
+            </w:r>
+            <w:proofErr w:type="spellStart"/>
+            <w:r>
+              <w:t>melalui</w:t>
+            </w:r>
+            <w:proofErr w:type="spellEnd"/>
+            <w:r>
+              <w:t xml:space="preserve"> </w:t>
+            </w:r>
+            <w:proofErr w:type="spellStart"/>
+            <w:r>
+              <w:t>tahap</w:t>
+            </w:r>
+            <w:proofErr w:type="spellEnd"/>
+            <w:r>
+              <w:t xml:space="preserve"> </w:t>
+            </w:r>
+            <w:proofErr w:type="spellStart"/>
+            <w:r>
+              <w:t>regristrasi</w:t>
+            </w:r>
+            <w:proofErr w:type="spellEnd"/>
+            <w:r>
+              <w:t xml:space="preserve">. </w:t>
             </w:r>
           </w:p>
         </w:tc>
@@ -21166,8 +22345,8 @@
           <w:noProof/>
         </w:rPr>
       </w:pPr>
-      <w:bookmarkStart w:id="108" w:name="_Toc56601260"/>
-      <w:bookmarkStart w:id="109" w:name="_Toc56782726"/>
+      <w:bookmarkStart w:id="107" w:name="_Toc56601260"/>
+      <w:bookmarkStart w:id="108" w:name="_Toc56782726"/>
       <w:r>
         <w:rPr>
           <w:b/>
@@ -21191,8 +22370,8 @@
         </w:rPr>
         <w:t xml:space="preserve"> Basis Data</w:t>
       </w:r>
+      <w:bookmarkEnd w:id="107"/>
       <w:bookmarkEnd w:id="108"/>
-      <w:bookmarkEnd w:id="109"/>
     </w:p>
     <w:p>
       <w:pPr>
@@ -21482,11 +22661,11 @@
           <w:noProof/>
         </w:rPr>
       </w:pPr>
-      <w:bookmarkStart w:id="110" w:name="_Toc23849471"/>
-      <w:bookmarkStart w:id="111" w:name="_Toc23851569"/>
-      <w:bookmarkStart w:id="112" w:name="_Toc23851969"/>
-      <w:bookmarkStart w:id="113" w:name="_Toc56601261"/>
-      <w:bookmarkStart w:id="114" w:name="_Toc56782727"/>
+      <w:bookmarkStart w:id="109" w:name="_Toc23849471"/>
+      <w:bookmarkStart w:id="110" w:name="_Toc23851569"/>
+      <w:bookmarkStart w:id="111" w:name="_Toc23851969"/>
+      <w:bookmarkStart w:id="112" w:name="_Toc56601261"/>
+      <w:bookmarkStart w:id="113" w:name="_Toc56782727"/>
       <w:r>
         <w:rPr>
           <w:b/>
@@ -21513,11 +22692,11 @@
         </w:rPr>
         <w:t xml:space="preserve"> Halaman Login</w:t>
       </w:r>
+      <w:bookmarkEnd w:id="109"/>
       <w:bookmarkEnd w:id="110"/>
       <w:bookmarkEnd w:id="111"/>
       <w:bookmarkEnd w:id="112"/>
       <w:bookmarkEnd w:id="113"/>
-      <w:bookmarkEnd w:id="114"/>
     </w:p>
     <w:p>
       <w:pPr>
@@ -21988,7 +23167,7 @@
           <w:noProof/>
         </w:rPr>
       </w:pPr>
-      <w:bookmarkStart w:id="115" w:name="_Toc56782728"/>
+      <w:bookmarkStart w:id="114" w:name="_Toc56782728"/>
       <w:r>
         <w:rPr>
           <w:b/>
@@ -22005,7 +23184,7 @@
         </w:rPr>
         <w:t xml:space="preserve"> Halaman Registrasi</w:t>
       </w:r>
-      <w:bookmarkEnd w:id="115"/>
+      <w:bookmarkEnd w:id="114"/>
     </w:p>
     <w:p>
       <w:pPr>
@@ -22358,7 +23537,7 @@
           <w:noProof/>
         </w:rPr>
       </w:pPr>
-      <w:bookmarkStart w:id="116" w:name="_Toc56782729"/>
+      <w:bookmarkStart w:id="115" w:name="_Toc56782729"/>
       <w:r>
         <w:rPr>
           <w:b/>
@@ -22384,7 +23563,7 @@
         </w:rPr>
         <w:t xml:space="preserve"> Halaman Unggah Foto</w:t>
       </w:r>
-      <w:bookmarkEnd w:id="116"/>
+      <w:bookmarkEnd w:id="115"/>
     </w:p>
     <w:p>
       <w:pPr>
@@ -22774,10 +23953,10 @@
           <w:noProof/>
         </w:rPr>
       </w:pPr>
-      <w:bookmarkStart w:id="117" w:name="_Toc23849472"/>
-      <w:bookmarkStart w:id="118" w:name="_Toc23851570"/>
-      <w:bookmarkStart w:id="119" w:name="_Toc23851970"/>
-      <w:bookmarkStart w:id="120" w:name="_Toc56782730"/>
+      <w:bookmarkStart w:id="116" w:name="_Toc23849472"/>
+      <w:bookmarkStart w:id="117" w:name="_Toc23851570"/>
+      <w:bookmarkStart w:id="118" w:name="_Toc23851970"/>
+      <w:bookmarkStart w:id="119" w:name="_Toc56782730"/>
       <w:r>
         <w:rPr>
           <w:b/>
@@ -22794,10 +23973,10 @@
         </w:rPr>
         <w:t xml:space="preserve"> Halaman Dashboard</w:t>
       </w:r>
+      <w:bookmarkEnd w:id="116"/>
       <w:bookmarkEnd w:id="117"/>
       <w:bookmarkEnd w:id="118"/>
       <w:bookmarkEnd w:id="119"/>
-      <w:bookmarkEnd w:id="120"/>
     </w:p>
     <w:p>
       <w:pPr>
@@ -23318,7 +24497,7 @@
           <w:noProof/>
         </w:rPr>
       </w:pPr>
-      <w:bookmarkStart w:id="121" w:name="_Toc56782731"/>
+      <w:bookmarkStart w:id="120" w:name="_Toc56782731"/>
       <w:r>
         <w:rPr>
           <w:b/>
@@ -23352,7 +24531,7 @@
         </w:rPr>
         <w:t>Location</w:t>
       </w:r>
-      <w:bookmarkEnd w:id="121"/>
+      <w:bookmarkEnd w:id="120"/>
     </w:p>
     <w:p>
       <w:pPr>
@@ -23911,7 +25090,7 @@
           <w:noProof/>
         </w:rPr>
       </w:pPr>
-      <w:bookmarkStart w:id="122" w:name="_Toc56782732"/>
+      <w:bookmarkStart w:id="121" w:name="_Toc56782732"/>
       <w:r>
         <w:rPr>
           <w:b/>
@@ -23936,7 +25115,7 @@
         </w:rPr>
         <w:t>Setting</w:t>
       </w:r>
-      <w:bookmarkEnd w:id="122"/>
+      <w:bookmarkEnd w:id="121"/>
     </w:p>
     <w:p>
       <w:pPr>
@@ -24097,7 +25276,91 @@
         <w:rPr>
           <w:lang w:val="en-GB"/>
         </w:rPr>
-        <w:t xml:space="preserve"> atau melengkapi data saat user pertama kali menggunakan aplikasi.</w:t>
+        <w:t xml:space="preserve"> </w:t>
+      </w:r>
+      <w:proofErr w:type="spellStart"/>
+      <w:r>
+        <w:rPr>
+          <w:lang w:val="en-GB"/>
+        </w:rPr>
+        <w:t>atau</w:t>
+      </w:r>
+      <w:proofErr w:type="spellEnd"/>
+      <w:r>
+        <w:rPr>
+          <w:lang w:val="en-GB"/>
+        </w:rPr>
+        <w:t xml:space="preserve"> </w:t>
+      </w:r>
+      <w:proofErr w:type="spellStart"/>
+      <w:r>
+        <w:rPr>
+          <w:lang w:val="en-GB"/>
+        </w:rPr>
+        <w:t>melengkapi</w:t>
+      </w:r>
+      <w:proofErr w:type="spellEnd"/>
+      <w:r>
+        <w:rPr>
+          <w:lang w:val="en-GB"/>
+        </w:rPr>
+        <w:t xml:space="preserve"> data </w:t>
+      </w:r>
+      <w:proofErr w:type="spellStart"/>
+      <w:r>
+        <w:rPr>
+          <w:lang w:val="en-GB"/>
+        </w:rPr>
+        <w:t>saat</w:t>
+      </w:r>
+      <w:proofErr w:type="spellEnd"/>
+      <w:r>
+        <w:rPr>
+          <w:lang w:val="en-GB"/>
+        </w:rPr>
+        <w:t xml:space="preserve"> user </w:t>
+      </w:r>
+      <w:proofErr w:type="spellStart"/>
+      <w:r>
+        <w:rPr>
+          <w:lang w:val="en-GB"/>
+        </w:rPr>
+        <w:t>pertama</w:t>
+      </w:r>
+      <w:proofErr w:type="spellEnd"/>
+      <w:r>
+        <w:rPr>
+          <w:lang w:val="en-GB"/>
+        </w:rPr>
+        <w:t xml:space="preserve"> kali </w:t>
+      </w:r>
+      <w:proofErr w:type="spellStart"/>
+      <w:r>
+        <w:rPr>
+          <w:lang w:val="en-GB"/>
+        </w:rPr>
+        <w:t>menggunakan</w:t>
+      </w:r>
+      <w:proofErr w:type="spellEnd"/>
+      <w:r>
+        <w:rPr>
+          <w:lang w:val="en-GB"/>
+        </w:rPr>
+        <w:t xml:space="preserve"> </w:t>
+      </w:r>
+      <w:proofErr w:type="spellStart"/>
+      <w:r>
+        <w:rPr>
+          <w:lang w:val="en-GB"/>
+        </w:rPr>
+        <w:t>aplikasi</w:t>
+      </w:r>
+      <w:proofErr w:type="spellEnd"/>
+      <w:r>
+        <w:rPr>
+          <w:lang w:val="en-GB"/>
+        </w:rPr>
+        <w:t>.</w:t>
       </w:r>
     </w:p>
     <w:p>
@@ -24117,25 +25380,331 @@
         <w:rPr>
           <w:lang w:val="en-GB"/>
         </w:rPr>
-        <w:t>Menu Riwayat, menu ini menampilkan data hasil rekam medis pengguna yang telah dimonitoring kadar oksigen terlaru</w:t>
-      </w:r>
+        <w:t xml:space="preserve">Menu </w:t>
+      </w:r>
+      <w:proofErr w:type="spellStart"/>
       <w:r>
         <w:rPr>
           <w:lang w:val="en-GB"/>
         </w:rPr>
+        <w:t>Riwayat</w:t>
+      </w:r>
+      <w:proofErr w:type="spellEnd"/>
+      <w:r>
+        <w:rPr>
+          <w:lang w:val="en-GB"/>
+        </w:rPr>
+        <w:t xml:space="preserve">, menu </w:t>
+      </w:r>
+      <w:proofErr w:type="spellStart"/>
+      <w:r>
+        <w:rPr>
+          <w:lang w:val="en-GB"/>
+        </w:rPr>
+        <w:t>ini</w:t>
+      </w:r>
+      <w:proofErr w:type="spellEnd"/>
+      <w:r>
+        <w:rPr>
+          <w:lang w:val="en-GB"/>
+        </w:rPr>
+        <w:t xml:space="preserve"> </w:t>
+      </w:r>
+      <w:proofErr w:type="spellStart"/>
+      <w:r>
+        <w:rPr>
+          <w:lang w:val="en-GB"/>
+        </w:rPr>
+        <w:t>menampilkan</w:t>
+      </w:r>
+      <w:proofErr w:type="spellEnd"/>
+      <w:r>
+        <w:rPr>
+          <w:lang w:val="en-GB"/>
+        </w:rPr>
+        <w:t xml:space="preserve"> data </w:t>
+      </w:r>
+      <w:proofErr w:type="spellStart"/>
+      <w:r>
+        <w:rPr>
+          <w:lang w:val="en-GB"/>
+        </w:rPr>
+        <w:t>hasil</w:t>
+      </w:r>
+      <w:proofErr w:type="spellEnd"/>
+      <w:r>
+        <w:rPr>
+          <w:lang w:val="en-GB"/>
+        </w:rPr>
+        <w:t xml:space="preserve"> </w:t>
+      </w:r>
+      <w:proofErr w:type="spellStart"/>
+      <w:r>
+        <w:rPr>
+          <w:lang w:val="en-GB"/>
+        </w:rPr>
+        <w:t>rekam</w:t>
+      </w:r>
+      <w:proofErr w:type="spellEnd"/>
+      <w:r>
+        <w:rPr>
+          <w:lang w:val="en-GB"/>
+        </w:rPr>
+        <w:t xml:space="preserve"> </w:t>
+      </w:r>
+      <w:proofErr w:type="spellStart"/>
+      <w:r>
+        <w:rPr>
+          <w:lang w:val="en-GB"/>
+        </w:rPr>
+        <w:t>medis</w:t>
+      </w:r>
+      <w:proofErr w:type="spellEnd"/>
+      <w:r>
+        <w:rPr>
+          <w:lang w:val="en-GB"/>
+        </w:rPr>
+        <w:t xml:space="preserve"> </w:t>
+      </w:r>
+      <w:proofErr w:type="spellStart"/>
+      <w:r>
+        <w:rPr>
+          <w:lang w:val="en-GB"/>
+        </w:rPr>
+        <w:t>pengguna</w:t>
+      </w:r>
+      <w:proofErr w:type="spellEnd"/>
+      <w:r>
+        <w:rPr>
+          <w:lang w:val="en-GB"/>
+        </w:rPr>
+        <w:t xml:space="preserve"> yang </w:t>
+      </w:r>
+      <w:proofErr w:type="spellStart"/>
+      <w:r>
+        <w:rPr>
+          <w:lang w:val="en-GB"/>
+        </w:rPr>
+        <w:t>telah</w:t>
+      </w:r>
+      <w:proofErr w:type="spellEnd"/>
+      <w:r>
+        <w:rPr>
+          <w:lang w:val="en-GB"/>
+        </w:rPr>
+        <w:t xml:space="preserve"> </w:t>
+      </w:r>
+      <w:proofErr w:type="spellStart"/>
+      <w:r>
+        <w:rPr>
+          <w:lang w:val="en-GB"/>
+        </w:rPr>
+        <w:t>dimonitoring</w:t>
+      </w:r>
+      <w:proofErr w:type="spellEnd"/>
+      <w:r>
+        <w:rPr>
+          <w:lang w:val="en-GB"/>
+        </w:rPr>
+        <w:t xml:space="preserve"> </w:t>
+      </w:r>
+      <w:proofErr w:type="spellStart"/>
+      <w:proofErr w:type="gramStart"/>
+      <w:r>
+        <w:rPr>
+          <w:lang w:val="en-GB"/>
+        </w:rPr>
+        <w:t>kadar</w:t>
+      </w:r>
+      <w:proofErr w:type="spellEnd"/>
+      <w:proofErr w:type="gramEnd"/>
+      <w:r>
+        <w:rPr>
+          <w:lang w:val="en-GB"/>
+        </w:rPr>
+        <w:t xml:space="preserve"> </w:t>
+      </w:r>
+      <w:proofErr w:type="spellStart"/>
+      <w:r>
+        <w:rPr>
+          <w:lang w:val="en-GB"/>
+        </w:rPr>
+        <w:t>oksigen</w:t>
+      </w:r>
+      <w:proofErr w:type="spellEnd"/>
+      <w:r>
+        <w:rPr>
+          <w:lang w:val="en-GB"/>
+        </w:rPr>
+        <w:t xml:space="preserve"> </w:t>
+      </w:r>
+      <w:proofErr w:type="spellStart"/>
+      <w:r>
+        <w:rPr>
+          <w:lang w:val="en-GB"/>
+        </w:rPr>
+        <w:t>terlaru</w:t>
+      </w:r>
+      <w:r>
+        <w:rPr>
+          <w:lang w:val="en-GB"/>
+        </w:rPr>
         <w:t>t</w:t>
       </w:r>
+      <w:proofErr w:type="spellEnd"/>
       <w:r>
         <w:rPr>
           <w:lang w:val="en-GB"/>
         </w:rPr>
-        <w:t xml:space="preserve"> dalam darahnya.</w:t>
-      </w:r>
+        <w:t xml:space="preserve"> </w:t>
+      </w:r>
+      <w:proofErr w:type="spellStart"/>
       <w:r>
         <w:rPr>
           <w:lang w:val="en-GB"/>
         </w:rPr>
-        <w:t xml:space="preserve"> Setiap pengguna selesai dimonitoring, maka hasil pengukuran kadar </w:t>
+        <w:t>dalam</w:t>
+      </w:r>
+      <w:proofErr w:type="spellEnd"/>
+      <w:r>
+        <w:rPr>
+          <w:lang w:val="en-GB"/>
+        </w:rPr>
+        <w:t xml:space="preserve"> </w:t>
+      </w:r>
+      <w:proofErr w:type="spellStart"/>
+      <w:r>
+        <w:rPr>
+          <w:lang w:val="en-GB"/>
+        </w:rPr>
+        <w:t>darahnya</w:t>
+      </w:r>
+      <w:proofErr w:type="spellEnd"/>
+      <w:r>
+        <w:rPr>
+          <w:lang w:val="en-GB"/>
+        </w:rPr>
+        <w:t>.</w:t>
+      </w:r>
+      <w:r>
+        <w:rPr>
+          <w:lang w:val="en-GB"/>
+        </w:rPr>
+        <w:t xml:space="preserve"> </w:t>
+      </w:r>
+      <w:proofErr w:type="spellStart"/>
+      <w:r>
+        <w:rPr>
+          <w:lang w:val="en-GB"/>
+        </w:rPr>
+        <w:t>Setiap</w:t>
+      </w:r>
+      <w:proofErr w:type="spellEnd"/>
+      <w:r>
+        <w:rPr>
+          <w:lang w:val="en-GB"/>
+        </w:rPr>
+        <w:t xml:space="preserve"> </w:t>
+      </w:r>
+      <w:proofErr w:type="spellStart"/>
+      <w:r>
+        <w:rPr>
+          <w:lang w:val="en-GB"/>
+        </w:rPr>
+        <w:t>pengguna</w:t>
+      </w:r>
+      <w:proofErr w:type="spellEnd"/>
+      <w:r>
+        <w:rPr>
+          <w:lang w:val="en-GB"/>
+        </w:rPr>
+        <w:t xml:space="preserve"> </w:t>
+      </w:r>
+      <w:proofErr w:type="spellStart"/>
+      <w:r>
+        <w:rPr>
+          <w:lang w:val="en-GB"/>
+        </w:rPr>
+        <w:t>selesai</w:t>
+      </w:r>
+      <w:proofErr w:type="spellEnd"/>
+      <w:r>
+        <w:rPr>
+          <w:lang w:val="en-GB"/>
+        </w:rPr>
+        <w:t xml:space="preserve"> </w:t>
+      </w:r>
+      <w:proofErr w:type="spellStart"/>
+      <w:r>
+        <w:rPr>
+          <w:lang w:val="en-GB"/>
+        </w:rPr>
+        <w:t>dimonitoring</w:t>
+      </w:r>
+      <w:proofErr w:type="spellEnd"/>
+      <w:r>
+        <w:rPr>
+          <w:lang w:val="en-GB"/>
+        </w:rPr>
+        <w:t xml:space="preserve">, </w:t>
+      </w:r>
+      <w:proofErr w:type="spellStart"/>
+      <w:r>
+        <w:rPr>
+          <w:lang w:val="en-GB"/>
+        </w:rPr>
+        <w:t>maka</w:t>
+      </w:r>
+      <w:proofErr w:type="spellEnd"/>
+      <w:r>
+        <w:rPr>
+          <w:lang w:val="en-GB"/>
+        </w:rPr>
+        <w:t xml:space="preserve"> </w:t>
+      </w:r>
+      <w:proofErr w:type="spellStart"/>
+      <w:r>
+        <w:rPr>
+          <w:lang w:val="en-GB"/>
+        </w:rPr>
+        <w:t>hasil</w:t>
+      </w:r>
+      <w:proofErr w:type="spellEnd"/>
+      <w:r>
+        <w:rPr>
+          <w:lang w:val="en-GB"/>
+        </w:rPr>
+        <w:t xml:space="preserve"> </w:t>
+      </w:r>
+      <w:proofErr w:type="spellStart"/>
+      <w:r>
+        <w:rPr>
+          <w:lang w:val="en-GB"/>
+        </w:rPr>
+        <w:t>pengukuran</w:t>
+      </w:r>
+      <w:proofErr w:type="spellEnd"/>
+      <w:r>
+        <w:rPr>
+          <w:lang w:val="en-GB"/>
+        </w:rPr>
+        <w:t xml:space="preserve"> </w:t>
+      </w:r>
+      <w:proofErr w:type="spellStart"/>
+      <w:proofErr w:type="gramStart"/>
+      <w:r>
+        <w:rPr>
+          <w:lang w:val="en-GB"/>
+        </w:rPr>
+        <w:t>kadar</w:t>
+      </w:r>
+      <w:proofErr w:type="spellEnd"/>
+      <w:proofErr w:type="gramEnd"/>
+      <w:r>
+        <w:rPr>
+          <w:lang w:val="en-GB"/>
+        </w:rPr>
+        <w:t xml:space="preserve"> </w:t>
       </w:r>
       <w:r>
         <w:rPr>
@@ -24148,7 +25717,49 @@
         <w:rPr>
           <w:lang w:val="en-GB"/>
         </w:rPr>
-        <w:t xml:space="preserve"> akan tersimpan di menu Riwayat.</w:t>
+        <w:t xml:space="preserve"> </w:t>
+      </w:r>
+      <w:proofErr w:type="spellStart"/>
+      <w:r>
+        <w:rPr>
+          <w:lang w:val="en-GB"/>
+        </w:rPr>
+        <w:t>akan</w:t>
+      </w:r>
+      <w:proofErr w:type="spellEnd"/>
+      <w:r>
+        <w:rPr>
+          <w:lang w:val="en-GB"/>
+        </w:rPr>
+        <w:t xml:space="preserve"> </w:t>
+      </w:r>
+      <w:proofErr w:type="spellStart"/>
+      <w:r>
+        <w:rPr>
+          <w:lang w:val="en-GB"/>
+        </w:rPr>
+        <w:t>tersimpan</w:t>
+      </w:r>
+      <w:proofErr w:type="spellEnd"/>
+      <w:r>
+        <w:rPr>
+          <w:lang w:val="en-GB"/>
+        </w:rPr>
+        <w:t xml:space="preserve"> di menu </w:t>
+      </w:r>
+      <w:proofErr w:type="spellStart"/>
+      <w:r>
+        <w:rPr>
+          <w:lang w:val="en-GB"/>
+        </w:rPr>
+        <w:t>Riwayat</w:t>
+      </w:r>
+      <w:proofErr w:type="spellEnd"/>
+      <w:r>
+        <w:rPr>
+          <w:lang w:val="en-GB"/>
+        </w:rPr>
+        <w:t>.</w:t>
       </w:r>
     </w:p>
     <w:p>
@@ -24164,11 +25775,61 @@
           <w:lang w:val="en-GB"/>
         </w:rPr>
       </w:pPr>
+      <w:proofErr w:type="spellStart"/>
       <w:r>
         <w:rPr>
           <w:lang w:val="en-GB"/>
         </w:rPr>
-        <w:t xml:space="preserve">Pada bagian lainnya terdapat menu </w:t>
+        <w:t>Pada</w:t>
+      </w:r>
+      <w:proofErr w:type="spellEnd"/>
+      <w:r>
+        <w:rPr>
+          <w:lang w:val="en-GB"/>
+        </w:rPr>
+        <w:t xml:space="preserve"> </w:t>
+      </w:r>
+      <w:proofErr w:type="spellStart"/>
+      <w:r>
+        <w:rPr>
+          <w:lang w:val="en-GB"/>
+        </w:rPr>
+        <w:t>bagian</w:t>
+      </w:r>
+      <w:proofErr w:type="spellEnd"/>
+      <w:r>
+        <w:rPr>
+          <w:lang w:val="en-GB"/>
+        </w:rPr>
+        <w:t xml:space="preserve"> </w:t>
+      </w:r>
+      <w:proofErr w:type="spellStart"/>
+      <w:r>
+        <w:rPr>
+          <w:lang w:val="en-GB"/>
+        </w:rPr>
+        <w:t>lainnya</w:t>
+      </w:r>
+      <w:proofErr w:type="spellEnd"/>
+      <w:r>
+        <w:rPr>
+          <w:lang w:val="en-GB"/>
+        </w:rPr>
+        <w:t xml:space="preserve"> </w:t>
+      </w:r>
+      <w:proofErr w:type="spellStart"/>
+      <w:r>
+        <w:rPr>
+          <w:lang w:val="en-GB"/>
+        </w:rPr>
+        <w:t>terdapat</w:t>
+      </w:r>
+      <w:proofErr w:type="spellEnd"/>
+      <w:r>
+        <w:rPr>
+          <w:lang w:val="en-GB"/>
+        </w:rPr>
+        <w:t xml:space="preserve"> menu </w:t>
       </w:r>
       <w:r>
         <w:rPr>
@@ -24181,7 +25842,133 @@
         <w:rPr>
           <w:lang w:val="en-GB"/>
         </w:rPr>
-        <w:t xml:space="preserve"> yang ditujukan pengguna jika ingin mengeluarkan akun yan telah terdaftar.</w:t>
+        <w:t xml:space="preserve"> yang </w:t>
+      </w:r>
+      <w:proofErr w:type="spellStart"/>
+      <w:r>
+        <w:rPr>
+          <w:lang w:val="en-GB"/>
+        </w:rPr>
+        <w:t>ditujukan</w:t>
+      </w:r>
+      <w:proofErr w:type="spellEnd"/>
+      <w:r>
+        <w:rPr>
+          <w:lang w:val="en-GB"/>
+        </w:rPr>
+        <w:t xml:space="preserve"> </w:t>
+      </w:r>
+      <w:proofErr w:type="spellStart"/>
+      <w:r>
+        <w:rPr>
+          <w:lang w:val="en-GB"/>
+        </w:rPr>
+        <w:t>pengguna</w:t>
+      </w:r>
+      <w:proofErr w:type="spellEnd"/>
+      <w:r>
+        <w:rPr>
+          <w:lang w:val="en-GB"/>
+        </w:rPr>
+        <w:t xml:space="preserve"> </w:t>
+      </w:r>
+      <w:proofErr w:type="spellStart"/>
+      <w:r>
+        <w:rPr>
+          <w:lang w:val="en-GB"/>
+        </w:rPr>
+        <w:t>jika</w:t>
+      </w:r>
+      <w:proofErr w:type="spellEnd"/>
+      <w:r>
+        <w:rPr>
+          <w:lang w:val="en-GB"/>
+        </w:rPr>
+        <w:t xml:space="preserve"> </w:t>
+      </w:r>
+      <w:proofErr w:type="spellStart"/>
+      <w:r>
+        <w:rPr>
+          <w:lang w:val="en-GB"/>
+        </w:rPr>
+        <w:t>ingin</w:t>
+      </w:r>
+      <w:proofErr w:type="spellEnd"/>
+      <w:r>
+        <w:rPr>
+          <w:lang w:val="en-GB"/>
+        </w:rPr>
+        <w:t xml:space="preserve"> </w:t>
+      </w:r>
+      <w:proofErr w:type="spellStart"/>
+      <w:r>
+        <w:rPr>
+          <w:lang w:val="en-GB"/>
+        </w:rPr>
+        <w:t>mengeluarkan</w:t>
+      </w:r>
+      <w:proofErr w:type="spellEnd"/>
+      <w:r>
+        <w:rPr>
+          <w:lang w:val="en-GB"/>
+        </w:rPr>
+        <w:t xml:space="preserve"> </w:t>
+      </w:r>
+      <w:proofErr w:type="spellStart"/>
+      <w:r>
+        <w:rPr>
+          <w:lang w:val="en-GB"/>
+        </w:rPr>
+        <w:t>akun</w:t>
+      </w:r>
+      <w:proofErr w:type="spellEnd"/>
+      <w:r>
+        <w:rPr>
+          <w:lang w:val="en-GB"/>
+        </w:rPr>
+        <w:t xml:space="preserve"> </w:t>
+      </w:r>
+      <w:proofErr w:type="spellStart"/>
+      <w:r>
+        <w:rPr>
+          <w:lang w:val="en-GB"/>
+        </w:rPr>
+        <w:t>yan</w:t>
+      </w:r>
+      <w:proofErr w:type="spellEnd"/>
+      <w:r>
+        <w:rPr>
+          <w:lang w:val="en-GB"/>
+        </w:rPr>
+        <w:t xml:space="preserve"> </w:t>
+      </w:r>
+      <w:proofErr w:type="spellStart"/>
+      <w:r>
+        <w:rPr>
+          <w:lang w:val="en-GB"/>
+        </w:rPr>
+        <w:t>telah</w:t>
+      </w:r>
+      <w:proofErr w:type="spellEnd"/>
+      <w:r>
+        <w:rPr>
+          <w:lang w:val="en-GB"/>
+        </w:rPr>
+        <w:t xml:space="preserve"> </w:t>
+      </w:r>
+      <w:proofErr w:type="spellStart"/>
+      <w:r>
+        <w:rPr>
+          <w:lang w:val="en-GB"/>
+        </w:rPr>
+        <w:t>terdaftar</w:t>
+      </w:r>
+      <w:proofErr w:type="spellEnd"/>
+      <w:r>
+        <w:rPr>
+          <w:lang w:val="en-GB"/>
+        </w:rPr>
+        <w:t>.</w:t>
       </w:r>
     </w:p>
     <w:p>
@@ -24197,17 +25984,201 @@
           <w:lang w:val="en-GB"/>
         </w:rPr>
       </w:pPr>
+      <w:proofErr w:type="spellStart"/>
       <w:r>
         <w:rPr>
           <w:lang w:val="en-GB"/>
         </w:rPr>
-        <w:t xml:space="preserve">Bagian terakhir adalah Menu Tentang Aplikasi yang berisi deskripsi dari aplikasi berupa </w:t>
-      </w:r>
+        <w:t>Bagian</w:t>
+      </w:r>
+      <w:proofErr w:type="spellEnd"/>
       <w:r>
         <w:rPr>
           <w:lang w:val="en-GB"/>
         </w:rPr>
-        <w:t>pengembang dan versi aplikasi.</w:t>
+        <w:t xml:space="preserve"> </w:t>
+      </w:r>
+      <w:proofErr w:type="spellStart"/>
+      <w:r>
+        <w:rPr>
+          <w:lang w:val="en-GB"/>
+        </w:rPr>
+        <w:t>terakhir</w:t>
+      </w:r>
+      <w:proofErr w:type="spellEnd"/>
+      <w:r>
+        <w:rPr>
+          <w:lang w:val="en-GB"/>
+        </w:rPr>
+        <w:t xml:space="preserve"> </w:t>
+      </w:r>
+      <w:proofErr w:type="spellStart"/>
+      <w:r>
+        <w:rPr>
+          <w:lang w:val="en-GB"/>
+        </w:rPr>
+        <w:t>adalah</w:t>
+      </w:r>
+      <w:proofErr w:type="spellEnd"/>
+      <w:r>
+        <w:rPr>
+          <w:lang w:val="en-GB"/>
+        </w:rPr>
+        <w:t xml:space="preserve"> Menu </w:t>
+      </w:r>
+      <w:proofErr w:type="spellStart"/>
+      <w:r>
+        <w:rPr>
+          <w:lang w:val="en-GB"/>
+        </w:rPr>
+        <w:t>Tentang</w:t>
+      </w:r>
+      <w:proofErr w:type="spellEnd"/>
+      <w:r>
+        <w:rPr>
+          <w:lang w:val="en-GB"/>
+        </w:rPr>
+        <w:t xml:space="preserve"> </w:t>
+      </w:r>
+      <w:proofErr w:type="spellStart"/>
+      <w:r>
+        <w:rPr>
+          <w:lang w:val="en-GB"/>
+        </w:rPr>
+        <w:t>Aplikasi</w:t>
+      </w:r>
+      <w:proofErr w:type="spellEnd"/>
+      <w:r>
+        <w:rPr>
+          <w:lang w:val="en-GB"/>
+        </w:rPr>
+        <w:t xml:space="preserve"> yang </w:t>
+      </w:r>
+      <w:proofErr w:type="spellStart"/>
+      <w:r>
+        <w:rPr>
+          <w:lang w:val="en-GB"/>
+        </w:rPr>
+        <w:t>berisi</w:t>
+      </w:r>
+      <w:proofErr w:type="spellEnd"/>
+      <w:r>
+        <w:rPr>
+          <w:lang w:val="en-GB"/>
+        </w:rPr>
+        <w:t xml:space="preserve"> </w:t>
+      </w:r>
+      <w:proofErr w:type="spellStart"/>
+      <w:r>
+        <w:rPr>
+          <w:lang w:val="en-GB"/>
+        </w:rPr>
+        <w:t>deskripsi</w:t>
+      </w:r>
+      <w:proofErr w:type="spellEnd"/>
+      <w:r>
+        <w:rPr>
+          <w:lang w:val="en-GB"/>
+        </w:rPr>
+        <w:t xml:space="preserve"> </w:t>
+      </w:r>
+      <w:proofErr w:type="spellStart"/>
+      <w:r>
+        <w:rPr>
+          <w:lang w:val="en-GB"/>
+        </w:rPr>
+        <w:t>dari</w:t>
+      </w:r>
+      <w:proofErr w:type="spellEnd"/>
+      <w:r>
+        <w:rPr>
+          <w:lang w:val="en-GB"/>
+        </w:rPr>
+        <w:t xml:space="preserve"> </w:t>
+      </w:r>
+      <w:proofErr w:type="spellStart"/>
+      <w:r>
+        <w:rPr>
+          <w:lang w:val="en-GB"/>
+        </w:rPr>
+        <w:t>aplikasi</w:t>
+      </w:r>
+      <w:proofErr w:type="spellEnd"/>
+      <w:r>
+        <w:rPr>
+          <w:lang w:val="en-GB"/>
+        </w:rPr>
+        <w:t xml:space="preserve"> </w:t>
+      </w:r>
+      <w:proofErr w:type="spellStart"/>
+      <w:r>
+        <w:rPr>
+          <w:lang w:val="en-GB"/>
+        </w:rPr>
+        <w:t>berupa</w:t>
+      </w:r>
+      <w:proofErr w:type="spellEnd"/>
+      <w:r>
+        <w:rPr>
+          <w:lang w:val="en-GB"/>
+        </w:rPr>
+        <w:t xml:space="preserve"> </w:t>
+      </w:r>
+      <w:proofErr w:type="spellStart"/>
+      <w:r>
+        <w:rPr>
+          <w:lang w:val="en-GB"/>
+        </w:rPr>
+        <w:t>pengembang</w:t>
+      </w:r>
+      <w:proofErr w:type="spellEnd"/>
+      <w:r>
+        <w:rPr>
+          <w:lang w:val="en-GB"/>
+        </w:rPr>
+        <w:t xml:space="preserve"> </w:t>
+      </w:r>
+      <w:proofErr w:type="spellStart"/>
+      <w:r>
+        <w:rPr>
+          <w:lang w:val="en-GB"/>
+        </w:rPr>
+        <w:t>dan</w:t>
+      </w:r>
+      <w:proofErr w:type="spellEnd"/>
+      <w:r>
+        <w:rPr>
+          <w:lang w:val="en-GB"/>
+        </w:rPr>
+        <w:t xml:space="preserve"> </w:t>
+      </w:r>
+      <w:proofErr w:type="spellStart"/>
+      <w:r>
+        <w:rPr>
+          <w:lang w:val="en-GB"/>
+        </w:rPr>
+        <w:t>versi</w:t>
+      </w:r>
+      <w:proofErr w:type="spellEnd"/>
+      <w:r>
+        <w:rPr>
+          <w:lang w:val="en-GB"/>
+        </w:rPr>
+        <w:t xml:space="preserve"> </w:t>
+      </w:r>
+      <w:proofErr w:type="spellStart"/>
+      <w:r>
+        <w:rPr>
+          <w:lang w:val="en-GB"/>
+        </w:rPr>
+        <w:t>aplikasi</w:t>
+      </w:r>
+      <w:proofErr w:type="spellEnd"/>
+      <w:r>
+        <w:rPr>
+          <w:lang w:val="en-GB"/>
+        </w:rPr>
+        <w:t>.</w:t>
       </w:r>
     </w:p>
     <w:p>
@@ -24243,8 +26214,8 @@
           <w:lang w:val="id-ID"/>
         </w:rPr>
       </w:pPr>
-      <w:bookmarkStart w:id="123" w:name="_Toc56601900"/>
-      <w:bookmarkStart w:id="124" w:name="_Toc57038377"/>
+      <w:bookmarkStart w:id="122" w:name="_Toc56601900"/>
+      <w:bookmarkStart w:id="123" w:name="_Toc57038377"/>
       <w:r>
         <w:rPr>
           <w:noProof/>
@@ -24255,7 +26226,7 @@
         <w:lastRenderedPageBreak/>
         <w:t>BAB 4</w:t>
       </w:r>
-      <w:bookmarkEnd w:id="123"/>
+      <w:bookmarkEnd w:id="122"/>
       <w:r>
         <w:rPr>
           <w:noProof/>
@@ -24275,7 +26246,7 @@
         </w:rPr>
         <w:t>PENUTUP</w:t>
       </w:r>
-      <w:bookmarkEnd w:id="124"/>
+      <w:bookmarkEnd w:id="123"/>
     </w:p>
     <w:p>
       <w:pPr>
@@ -24312,16 +26283,16 @@
           <w:noProof/>
         </w:rPr>
       </w:pPr>
-      <w:bookmarkStart w:id="125" w:name="_Toc56601901"/>
-      <w:bookmarkStart w:id="126" w:name="_Toc57038378"/>
+      <w:bookmarkStart w:id="124" w:name="_Toc56601901"/>
+      <w:bookmarkStart w:id="125" w:name="_Toc57038378"/>
       <w:r>
         <w:rPr>
           <w:noProof/>
         </w:rPr>
         <w:t>4.1 Kesimpulan</w:t>
       </w:r>
+      <w:bookmarkEnd w:id="124"/>
       <w:bookmarkEnd w:id="125"/>
-      <w:bookmarkEnd w:id="126"/>
     </w:p>
     <w:p>
       <w:pPr>
@@ -24441,7 +26412,17 @@
           <w:noProof/>
           <w:szCs w:val="24"/>
         </w:rPr>
-        <w:t>Dengan melaksanakan kerja praktik mahasiswa mendapatkan pengalaman yang dapat digunakan sebagai bekal ketika akan terjun ke dunia kerja.</w:t>
+        <w:t>Dengan melaksanakan kerja praktik mahasiswa mendapatkan pengalaman yang dapat digunakan sebagai bekal ketika akan</w:t>
+      </w:r>
+      <w:bookmarkStart w:id="126" w:name="_GoBack"/>
+      <w:bookmarkEnd w:id="126"/>
+      <w:r>
+        <w:rPr>
+          <w:rFonts w:cs="Times New Roman"/>
+          <w:noProof/>
+          <w:szCs w:val="24"/>
+        </w:rPr>
+        <w:t xml:space="preserve"> terjun ke dunia kerja.</w:t>
       </w:r>
     </w:p>
     <w:p>
@@ -28017,13 +29998,79 @@
           <w:lang w:val="en-GB"/>
         </w:rPr>
       </w:pPr>
+      <w:proofErr w:type="spellStart"/>
       <w:r>
         <w:rPr>
           <w:b/>
           <w:lang w:val="en-GB"/>
         </w:rPr>
-        <w:t>Kartu Kendali Pembimbing Ketua Kelompok</w:t>
-      </w:r>
+        <w:t>Kartu</w:t>
+      </w:r>
+      <w:proofErr w:type="spellEnd"/>
+      <w:r>
+        <w:rPr>
+          <w:b/>
+          <w:lang w:val="en-GB"/>
+        </w:rPr>
+        <w:t xml:space="preserve"> </w:t>
+      </w:r>
+      <w:proofErr w:type="spellStart"/>
+      <w:r>
+        <w:rPr>
+          <w:b/>
+          <w:lang w:val="en-GB"/>
+        </w:rPr>
+        <w:t>Kendali</w:t>
+      </w:r>
+      <w:proofErr w:type="spellEnd"/>
+      <w:r>
+        <w:rPr>
+          <w:b/>
+          <w:lang w:val="en-GB"/>
+        </w:rPr>
+        <w:t xml:space="preserve"> </w:t>
+      </w:r>
+      <w:proofErr w:type="spellStart"/>
+      <w:r>
+        <w:rPr>
+          <w:b/>
+          <w:lang w:val="en-GB"/>
+        </w:rPr>
+        <w:t>Pembimbing</w:t>
+      </w:r>
+      <w:proofErr w:type="spellEnd"/>
+      <w:r>
+        <w:rPr>
+          <w:b/>
+          <w:lang w:val="en-GB"/>
+        </w:rPr>
+        <w:t xml:space="preserve"> </w:t>
+      </w:r>
+      <w:proofErr w:type="spellStart"/>
+      <w:r>
+        <w:rPr>
+          <w:b/>
+          <w:lang w:val="en-GB"/>
+        </w:rPr>
+        <w:t>Ketua</w:t>
+      </w:r>
+      <w:proofErr w:type="spellEnd"/>
+      <w:r>
+        <w:rPr>
+          <w:b/>
+          <w:lang w:val="en-GB"/>
+        </w:rPr>
+        <w:t xml:space="preserve"> </w:t>
+      </w:r>
+      <w:proofErr w:type="spellStart"/>
+      <w:r>
+        <w:rPr>
+          <w:b/>
+          <w:lang w:val="en-GB"/>
+        </w:rPr>
+        <w:t>Kelompok</w:t>
+      </w:r>
+      <w:proofErr w:type="spellEnd"/>
     </w:p>
     <w:p>
       <w:pPr>
@@ -28795,7 +30842,7 @@
           <w:rPr>
             <w:noProof/>
           </w:rPr>
-          <w:t>xiv</w:t>
+          <w:t>xiii</w:t>
         </w:r>
         <w:r>
           <w:rPr>
@@ -28848,7 +30895,7 @@
           <w:rPr>
             <w:noProof/>
           </w:rPr>
-          <w:t>14</w:t>
+          <w:t>23</w:t>
         </w:r>
         <w:r>
           <w:rPr>
@@ -34212,7 +36259,7 @@
 </file>
 
 <file path=customXml/itemProps1.xml><?xml version="1.0" encoding="utf-8"?>
-<ds:datastoreItem xmlns:ds="http://schemas.openxmlformats.org/officeDocument/2006/customXml" ds:itemID="{3E32A1FF-4B97-423E-98D8-D3D8BF3BE94D}">
+<ds:datastoreItem xmlns:ds="http://schemas.openxmlformats.org/officeDocument/2006/customXml" ds:itemID="{0A244289-3676-4C0D-ADBA-8059881D7F71}">
   <ds:schemaRefs>
     <ds:schemaRef ds:uri="http://schemas.openxmlformats.org/officeDocument/2006/bibliography"/>
   </ds:schemaRefs>

</xml_diff>